<commit_message>
Push In Other Hand
</commit_message>
<xml_diff>
--- a/Jobsheet 9_SAFRIZAL RAHMAN.docx
+++ b/Jobsheet 9_SAFRIZAL RAHMAN.docx
@@ -98,7 +98,6 @@
       <w:r>
         <w:t xml:space="preserve">Open a text editor, create a new Java class with the name </w:t>
       </w:r>
-      <w:proofErr w:type="spellStart"/>
       <w:r>
         <w:rPr>
           <w:b/>
@@ -112,7 +111,6 @@
         </w:rPr>
         <w:t>XX</w:t>
       </w:r>
-      <w:proofErr w:type="spellEnd"/>
       <w:r>
         <w:t>. (XX=student ID number)</w:t>
       </w:r>
@@ -129,19 +127,11 @@
       <w:r>
         <w:t xml:space="preserve">Write the basic structure of the Java programming language which contains the </w:t>
       </w:r>
-      <w:proofErr w:type="gramStart"/>
       <w:r>
         <w:rPr>
           <w:b/>
         </w:rPr>
-        <w:t>main(</w:t>
-      </w:r>
-      <w:proofErr w:type="gramEnd"/>
-      <w:r>
-        <w:rPr>
-          <w:b/>
-        </w:rPr>
-        <w:t xml:space="preserve">) </w:t>
+        <w:t xml:space="preserve">main() </w:t>
       </w:r>
       <w:r>
         <w:t>function</w:t>
@@ -674,7 +664,6 @@
         </w:rPr>
         <w:t xml:space="preserve"> </w:t>
       </w:r>
-      <w:proofErr w:type="gramStart"/>
       <w:r>
         <w:rPr>
           <w:rFonts w:ascii="Consolas" w:eastAsia="Times New Roman" w:hAnsi="Consolas" w:cs="Times New Roman"/>
@@ -697,7 +686,6 @@
         </w:rPr>
         <w:t>(</w:t>
       </w:r>
-      <w:proofErr w:type="gramEnd"/>
       <w:r>
         <w:rPr>
           <w:rFonts w:ascii="Consolas" w:eastAsia="Times New Roman" w:hAnsi="Consolas" w:cs="Times New Roman"/>
@@ -731,7 +719,6 @@
         </w:rPr>
         <w:t xml:space="preserve"> </w:t>
       </w:r>
-      <w:proofErr w:type="spellStart"/>
       <w:r>
         <w:rPr>
           <w:rFonts w:ascii="Consolas" w:eastAsia="Times New Roman" w:hAnsi="Consolas" w:cs="Times New Roman"/>
@@ -743,7 +730,6 @@
         </w:rPr>
         <w:t>args</w:t>
       </w:r>
-      <w:proofErr w:type="spellEnd"/>
       <w:r>
         <w:rPr>
           <w:rFonts w:ascii="Consolas" w:eastAsia="Times New Roman" w:hAnsi="Consolas" w:cs="Times New Roman"/>
@@ -919,7 +905,6 @@
         </w:rPr>
         <w:t xml:space="preserve"> </w:t>
       </w:r>
-      <w:proofErr w:type="gramStart"/>
       <w:r>
         <w:rPr>
           <w:rFonts w:ascii="Consolas" w:eastAsia="Times New Roman" w:hAnsi="Consolas" w:cs="Times New Roman"/>
@@ -942,7 +927,6 @@
         </w:rPr>
         <w:t>[</w:t>
       </w:r>
-      <w:proofErr w:type="gramEnd"/>
       <w:r>
         <w:rPr>
           <w:rFonts w:ascii="Consolas" w:eastAsia="Times New Roman" w:hAnsi="Consolas" w:cs="Times New Roman"/>
@@ -1663,7 +1647,6 @@
         </w:rPr>
         <w:t xml:space="preserve">            </w:t>
       </w:r>
-      <w:proofErr w:type="spellStart"/>
       <w:r>
         <w:rPr>
           <w:rFonts w:ascii="Consolas" w:eastAsia="Times New Roman" w:hAnsi="Consolas" w:cs="Times New Roman"/>
@@ -1719,7 +1702,6 @@
         </w:rPr>
         <w:t>println</w:t>
       </w:r>
-      <w:proofErr w:type="spellEnd"/>
       <w:r>
         <w:rPr>
           <w:rFonts w:ascii="Consolas" w:eastAsia="Times New Roman" w:hAnsi="Consolas" w:cs="Times New Roman"/>
@@ -1802,7 +1784,6 @@
         </w:rPr>
         <w:t xml:space="preserve">            </w:t>
       </w:r>
-      <w:proofErr w:type="spellStart"/>
       <w:r>
         <w:rPr>
           <w:rFonts w:ascii="Consolas" w:eastAsia="Times New Roman" w:hAnsi="Consolas" w:cs="Times New Roman"/>
@@ -1858,7 +1839,6 @@
         </w:rPr>
         <w:t>println</w:t>
       </w:r>
-      <w:proofErr w:type="spellEnd"/>
       <w:r>
         <w:rPr>
           <w:rFonts w:ascii="Consolas" w:eastAsia="Times New Roman" w:hAnsi="Consolas" w:cs="Times New Roman"/>
@@ -1941,7 +1921,6 @@
         </w:rPr>
         <w:t xml:space="preserve">            </w:t>
       </w:r>
-      <w:proofErr w:type="spellStart"/>
       <w:r>
         <w:rPr>
           <w:rFonts w:ascii="Consolas" w:eastAsia="Times New Roman" w:hAnsi="Consolas" w:cs="Times New Roman"/>
@@ -1997,7 +1976,6 @@
         </w:rPr>
         <w:t>println</w:t>
       </w:r>
-      <w:proofErr w:type="spellEnd"/>
       <w:r>
         <w:rPr>
           <w:rFonts w:ascii="Consolas" w:eastAsia="Times New Roman" w:hAnsi="Consolas" w:cs="Times New Roman"/>
@@ -2080,7 +2058,6 @@
         </w:rPr>
         <w:t xml:space="preserve">            </w:t>
       </w:r>
-      <w:proofErr w:type="spellStart"/>
       <w:r>
         <w:rPr>
           <w:rFonts w:ascii="Consolas" w:eastAsia="Times New Roman" w:hAnsi="Consolas" w:cs="Times New Roman"/>
@@ -2136,7 +2113,6 @@
         </w:rPr>
         <w:t>println</w:t>
       </w:r>
-      <w:proofErr w:type="spellEnd"/>
       <w:r>
         <w:rPr>
           <w:rFonts w:ascii="Consolas" w:eastAsia="Times New Roman" w:hAnsi="Consolas" w:cs="Times New Roman"/>
@@ -2219,7 +2195,6 @@
         </w:rPr>
         <w:t xml:space="preserve">            </w:t>
       </w:r>
-      <w:proofErr w:type="spellStart"/>
       <w:r>
         <w:rPr>
           <w:rFonts w:ascii="Consolas" w:eastAsia="Times New Roman" w:hAnsi="Consolas" w:cs="Times New Roman"/>
@@ -2275,7 +2250,6 @@
         </w:rPr>
         <w:t>println</w:t>
       </w:r>
-      <w:proofErr w:type="spellEnd"/>
       <w:r>
         <w:rPr>
           <w:rFonts w:ascii="Consolas" w:eastAsia="Times New Roman" w:hAnsi="Consolas" w:cs="Times New Roman"/>
@@ -2629,42 +2603,18 @@
           <w:szCs w:val="30"/>
           <w14:ligatures w14:val="none"/>
         </w:rPr>
-        <w:t xml:space="preserve"> </w:t>
-      </w:r>
-      <w:proofErr w:type="gramStart"/>
-      <w:r>
-        <w:rPr>
-          <w:rFonts w:ascii="Consolas" w:eastAsia="Times New Roman" w:hAnsi="Consolas" w:cs="Times New Roman"/>
-          <w:color w:val="F77A6A"/>
-          <w:kern w:val="0"/>
-          <w:sz w:val="30"/>
-          <w:szCs w:val="30"/>
-          <w14:ligatures w14:val="none"/>
-        </w:rPr>
-        <w:t>bil</w:t>
-      </w:r>
-      <w:r>
-        <w:rPr>
-          <w:rFonts w:ascii="Consolas" w:eastAsia="Times New Roman" w:hAnsi="Consolas" w:cs="Times New Roman"/>
-          <w:color w:val="CEB5B0"/>
-          <w:kern w:val="0"/>
-          <w:sz w:val="30"/>
-          <w:szCs w:val="30"/>
-          <w14:ligatures w14:val="none"/>
-        </w:rPr>
-        <w:t>[</w:t>
-      </w:r>
-      <w:proofErr w:type="gramEnd"/>
-      <w:r>
-        <w:rPr>
-          <w:rFonts w:ascii="Consolas" w:eastAsia="Times New Roman" w:hAnsi="Consolas" w:cs="Times New Roman"/>
-          <w:color w:val="CEB5B0"/>
-          <w:kern w:val="0"/>
-          <w:sz w:val="30"/>
-          <w:szCs w:val="30"/>
-          <w14:ligatures w14:val="none"/>
-        </w:rPr>
-        <w:t>]</w:t>
+        <w:t xml:space="preserve"> bil</w:t>
+      </w:r>
+      <w:r>
+        <w:rPr>
+          <w:rFonts w:ascii="Consolas" w:eastAsia="Times New Roman" w:hAnsi="Consolas" w:cs="Times New Roman"/>
+          <w:color w:val="CEB5B0"/>
+          <w:kern w:val="0"/>
+          <w:sz w:val="30"/>
+          <w:szCs w:val="30"/>
+          <w14:ligatures w14:val="none"/>
+        </w:rPr>
+        <w:t>[]</w:t>
       </w:r>
       <w:r>
         <w:rPr>
@@ -2990,25 +2940,7 @@
           <w:b/>
           <w:bCs/>
         </w:rPr>
-        <w:t xml:space="preserve">* </w:t>
-      </w:r>
-      <w:proofErr w:type="spellStart"/>
-      <w:proofErr w:type="gramStart"/>
-      <w:r>
-        <w:rPr>
-          <w:b/>
-          <w:bCs/>
-        </w:rPr>
-        <w:t>dikarenakn</w:t>
-      </w:r>
-      <w:proofErr w:type="spellEnd"/>
-      <w:proofErr w:type="gramEnd"/>
-      <w:r>
-        <w:rPr>
-          <w:b/>
-          <w:bCs/>
-        </w:rPr>
-        <w:t xml:space="preserve"> repetition ranging from 0 – 3 and then each iteration of the value of I becomes an index on the bill then,</w:t>
+        <w:t>* dikarenakn repetition ranging from 0 – 3 and then each iteration of the value of I becomes an index on the bill then,</w:t>
       </w:r>
     </w:p>
     <w:p>
@@ -3038,15 +2970,7 @@
         <w:ind w:hanging="360"/>
       </w:pPr>
       <w:r>
-        <w:t xml:space="preserve">If the condition in the for-loop statement is changed to </w:t>
-      </w:r>
-      <w:proofErr w:type="spellStart"/>
-      <w:r>
-        <w:t>i</w:t>
-      </w:r>
-      <w:proofErr w:type="spellEnd"/>
-      <w:r>
-        <w:t xml:space="preserve"> &lt;= 4, what is the output of the program? Why is the result like that?</w:t>
+        <w:t>If the condition in the for-loop statement is changed to i &lt;= 4, what is the output of the program? Why is the result like that?</w:t>
       </w:r>
     </w:p>
     <w:p>
@@ -3150,25 +3074,7 @@
           <w:b/>
           <w:bCs/>
         </w:rPr>
-        <w:t xml:space="preserve">In the end it will be </w:t>
-      </w:r>
-      <w:proofErr w:type="spellStart"/>
-      <w:proofErr w:type="gramStart"/>
-      <w:r>
-        <w:rPr>
-          <w:b/>
-          <w:bCs/>
-        </w:rPr>
-        <w:t>Java.lang.ArrayIndexOutOfBoundsException</w:t>
-      </w:r>
-      <w:proofErr w:type="spellEnd"/>
-      <w:proofErr w:type="gramEnd"/>
-      <w:r>
-        <w:rPr>
-          <w:b/>
-          <w:bCs/>
-        </w:rPr>
-        <w:t>, because the length of the NUM is 4 which means the index is 0-3,</w:t>
+        <w:t>In the end it will be Java.lang.ArrayIndexOutOfBoundsException, because the length of the NUM is 4 which means the index is 0-3,</w:t>
       </w:r>
     </w:p>
     <w:p>
@@ -3267,7 +3173,6 @@
       <w:r>
         <w:t xml:space="preserve">Open a text editor, create a Java file then save it with the name </w:t>
       </w:r>
-      <w:proofErr w:type="spellStart"/>
       <w:r>
         <w:rPr>
           <w:b/>
@@ -3281,7 +3186,6 @@
         </w:rPr>
         <w:t>XX</w:t>
       </w:r>
-      <w:proofErr w:type="spellEnd"/>
       <w:r>
         <w:t>. (XX=student ID number)</w:t>
       </w:r>
@@ -3298,19 +3202,11 @@
       <w:r>
         <w:t xml:space="preserve">Write the basic structure of the Java programming language which contains the </w:t>
       </w:r>
-      <w:proofErr w:type="gramStart"/>
       <w:r>
         <w:rPr>
           <w:b/>
         </w:rPr>
-        <w:t>main(</w:t>
-      </w:r>
-      <w:proofErr w:type="gramEnd"/>
-      <w:r>
-        <w:rPr>
-          <w:b/>
-        </w:rPr>
-        <w:t xml:space="preserve">) </w:t>
+        <w:t xml:space="preserve">main() </w:t>
       </w:r>
       <w:r>
         <w:t>function</w:t>
@@ -3341,14 +3237,12 @@
       <w:r>
         <w:t xml:space="preserve">Create an array of integer type with the name </w:t>
       </w:r>
-      <w:proofErr w:type="spellStart"/>
       <w:r>
         <w:rPr>
           <w:b/>
         </w:rPr>
         <w:t>finalScore</w:t>
       </w:r>
-      <w:proofErr w:type="spellEnd"/>
       <w:r>
         <w:t>, with a capacity of 10 elements</w:t>
       </w:r>
@@ -3409,19 +3303,11 @@
       <w:r>
         <w:t xml:space="preserve">Using a loop, create an input to fill in the </w:t>
       </w:r>
-      <w:proofErr w:type="spellStart"/>
       <w:r>
         <w:rPr>
           <w:b/>
         </w:rPr>
-        <w:t>finalScore</w:t>
-      </w:r>
-      <w:proofErr w:type="spellEnd"/>
-      <w:r>
-        <w:rPr>
-          <w:b/>
-        </w:rPr>
-        <w:t xml:space="preserve"> </w:t>
+        <w:t xml:space="preserve">finalScore </w:t>
       </w:r>
       <w:r>
         <w:t>array element</w:t>
@@ -3483,19 +3369,11 @@
       <w:r>
         <w:t xml:space="preserve">Using a loop, display all the contents of the elements from the </w:t>
       </w:r>
-      <w:proofErr w:type="spellStart"/>
       <w:r>
         <w:rPr>
           <w:b/>
         </w:rPr>
-        <w:t>finalScore</w:t>
-      </w:r>
-      <w:proofErr w:type="spellEnd"/>
-      <w:r>
-        <w:rPr>
-          <w:b/>
-        </w:rPr>
-        <w:t xml:space="preserve"> </w:t>
+        <w:t xml:space="preserve">finalScore </w:t>
       </w:r>
       <w:r>
         <w:t>array</w:t>
@@ -3659,8 +3537,6 @@
         </w:rPr>
         <w:t xml:space="preserve"> </w:t>
       </w:r>
-      <w:proofErr w:type="spellStart"/>
-      <w:proofErr w:type="gramStart"/>
       <w:r>
         <w:rPr>
           <w:rFonts w:ascii="Consolas" w:eastAsia="Times New Roman" w:hAnsi="Consolas" w:cs="Times New Roman"/>
@@ -3694,7 +3570,6 @@
         </w:rPr>
         <w:t>util</w:t>
       </w:r>
-      <w:proofErr w:type="gramEnd"/>
       <w:r>
         <w:rPr>
           <w:rFonts w:ascii="Consolas" w:eastAsia="Times New Roman" w:hAnsi="Consolas" w:cs="Times New Roman"/>
@@ -3717,7 +3592,6 @@
         </w:rPr>
         <w:t>Scanner</w:t>
       </w:r>
-      <w:proofErr w:type="spellEnd"/>
       <w:r>
         <w:rPr>
           <w:rFonts w:ascii="Consolas" w:eastAsia="Times New Roman" w:hAnsi="Consolas" w:cs="Times New Roman"/>
@@ -3943,7 +3817,6 @@
         </w:rPr>
         <w:t xml:space="preserve"> </w:t>
       </w:r>
-      <w:proofErr w:type="gramStart"/>
       <w:r>
         <w:rPr>
           <w:rFonts w:ascii="Consolas" w:eastAsia="Times New Roman" w:hAnsi="Consolas" w:cs="Times New Roman"/>
@@ -3966,7 +3839,6 @@
         </w:rPr>
         <w:t>(</w:t>
       </w:r>
-      <w:proofErr w:type="gramEnd"/>
       <w:r>
         <w:rPr>
           <w:rFonts w:ascii="Consolas" w:eastAsia="Times New Roman" w:hAnsi="Consolas" w:cs="Times New Roman"/>
@@ -4000,7 +3872,6 @@
         </w:rPr>
         <w:t xml:space="preserve"> </w:t>
       </w:r>
-      <w:proofErr w:type="spellStart"/>
       <w:r>
         <w:rPr>
           <w:rFonts w:ascii="Consolas" w:eastAsia="Times New Roman" w:hAnsi="Consolas" w:cs="Times New Roman"/>
@@ -4012,7 +3883,6 @@
         </w:rPr>
         <w:t>args</w:t>
       </w:r>
-      <w:proofErr w:type="spellEnd"/>
       <w:r>
         <w:rPr>
           <w:rFonts w:ascii="Consolas" w:eastAsia="Times New Roman" w:hAnsi="Consolas" w:cs="Times New Roman"/>
@@ -4143,7 +4013,6 @@
         </w:rPr>
         <w:t xml:space="preserve"> </w:t>
       </w:r>
-      <w:proofErr w:type="gramStart"/>
       <w:r>
         <w:rPr>
           <w:rFonts w:ascii="Consolas" w:eastAsia="Times New Roman" w:hAnsi="Consolas" w:cs="Times New Roman"/>
@@ -4166,7 +4035,6 @@
         </w:rPr>
         <w:t>(</w:t>
       </w:r>
-      <w:proofErr w:type="gramEnd"/>
       <w:r>
         <w:rPr>
           <w:rFonts w:ascii="Consolas" w:eastAsia="Times New Roman" w:hAnsi="Consolas" w:cs="Times New Roman"/>
@@ -4262,7 +4130,6 @@
         </w:rPr>
         <w:t xml:space="preserve">        </w:t>
       </w:r>
-      <w:proofErr w:type="gramStart"/>
       <w:r>
         <w:rPr>
           <w:rFonts w:ascii="Consolas" w:eastAsia="Times New Roman" w:hAnsi="Consolas" w:cs="Times New Roman"/>
@@ -4283,19 +4150,7 @@
           <w:szCs w:val="30"/>
           <w14:ligatures w14:val="none"/>
         </w:rPr>
-        <w:t>[</w:t>
-      </w:r>
-      <w:proofErr w:type="gramEnd"/>
-      <w:r>
-        <w:rPr>
-          <w:rFonts w:ascii="Consolas" w:eastAsia="Times New Roman" w:hAnsi="Consolas" w:cs="Times New Roman"/>
-          <w:color w:val="CEB5B0"/>
-          <w:kern w:val="0"/>
-          <w:sz w:val="30"/>
-          <w:szCs w:val="30"/>
-          <w14:ligatures w14:val="none"/>
-        </w:rPr>
-        <w:t>]</w:t>
+        <w:t>[]</w:t>
       </w:r>
       <w:r>
         <w:rPr>
@@ -4306,31 +4161,7 @@
           <w:szCs w:val="30"/>
           <w14:ligatures w14:val="none"/>
         </w:rPr>
-        <w:t xml:space="preserve"> </w:t>
-      </w:r>
-      <w:proofErr w:type="spellStart"/>
-      <w:r>
-        <w:rPr>
-          <w:rFonts w:ascii="Consolas" w:eastAsia="Times New Roman" w:hAnsi="Consolas" w:cs="Times New Roman"/>
-          <w:color w:val="F77A6A"/>
-          <w:kern w:val="0"/>
-          <w:sz w:val="30"/>
-          <w:szCs w:val="30"/>
-          <w14:ligatures w14:val="none"/>
-        </w:rPr>
-        <w:t>finalScore</w:t>
-      </w:r>
-      <w:proofErr w:type="spellEnd"/>
-      <w:r>
-        <w:rPr>
-          <w:rFonts w:ascii="Consolas" w:eastAsia="Times New Roman" w:hAnsi="Consolas" w:cs="Times New Roman"/>
-          <w:color w:val="F77A6A"/>
-          <w:kern w:val="0"/>
-          <w:sz w:val="30"/>
-          <w:szCs w:val="30"/>
-          <w14:ligatures w14:val="none"/>
-        </w:rPr>
-        <w:t xml:space="preserve"> </w:t>
+        <w:t xml:space="preserve"> finalScore </w:t>
       </w:r>
       <w:r>
         <w:rPr>
@@ -4524,9 +4355,52 @@
           <w:szCs w:val="30"/>
           <w14:ligatures w14:val="none"/>
         </w:rPr>
+        <w:t xml:space="preserve"> i </w:t>
+      </w:r>
+      <w:r>
+        <w:rPr>
+          <w:rFonts w:ascii="Consolas" w:eastAsia="Times New Roman" w:hAnsi="Consolas" w:cs="Times New Roman"/>
+          <w:color w:val="F7D979"/>
+          <w:kern w:val="0"/>
+          <w:sz w:val="30"/>
+          <w:szCs w:val="30"/>
+          <w14:ligatures w14:val="none"/>
+        </w:rPr>
+        <w:t>=</w:t>
+      </w:r>
+      <w:r>
+        <w:rPr>
+          <w:rFonts w:ascii="Consolas" w:eastAsia="Times New Roman" w:hAnsi="Consolas" w:cs="Times New Roman"/>
+          <w:color w:val="F77A6A"/>
+          <w:kern w:val="0"/>
+          <w:sz w:val="30"/>
+          <w:szCs w:val="30"/>
+          <w14:ligatures w14:val="none"/>
+        </w:rPr>
         <w:t xml:space="preserve"> </w:t>
       </w:r>
-      <w:proofErr w:type="spellStart"/>
+      <w:r>
+        <w:rPr>
+          <w:rFonts w:ascii="Consolas" w:eastAsia="Times New Roman" w:hAnsi="Consolas" w:cs="Times New Roman"/>
+          <w:color w:val="FFA777"/>
+          <w:kern w:val="0"/>
+          <w:sz w:val="30"/>
+          <w:szCs w:val="30"/>
+          <w14:ligatures w14:val="none"/>
+        </w:rPr>
+        <w:t>0</w:t>
+      </w:r>
+      <w:r>
+        <w:rPr>
+          <w:rFonts w:ascii="Consolas" w:eastAsia="Times New Roman" w:hAnsi="Consolas" w:cs="Times New Roman"/>
+          <w:color w:val="CEB5B0"/>
+          <w:kern w:val="0"/>
+          <w:sz w:val="30"/>
+          <w:szCs w:val="30"/>
+          <w14:ligatures w14:val="none"/>
+        </w:rPr>
+        <w:t>;</w:t>
+      </w:r>
       <w:r>
         <w:rPr>
           <w:rFonts w:ascii="Consolas" w:eastAsia="Times New Roman" w:hAnsi="Consolas" w:cs="Times New Roman"/>
@@ -4536,9 +4410,19 @@
           <w:szCs w:val="30"/>
           <w14:ligatures w14:val="none"/>
         </w:rPr>
-        <w:t>i</w:t>
-      </w:r>
-      <w:proofErr w:type="spellEnd"/>
+        <w:t xml:space="preserve"> i </w:t>
+      </w:r>
+      <w:r>
+        <w:rPr>
+          <w:rFonts w:ascii="Consolas" w:eastAsia="Times New Roman" w:hAnsi="Consolas" w:cs="Times New Roman"/>
+          <w:color w:val="F7D979"/>
+          <w:kern w:val="0"/>
+          <w:sz w:val="30"/>
+          <w:szCs w:val="30"/>
+          <w14:ligatures w14:val="none"/>
+        </w:rPr>
+        <w:t>&lt;</w:t>
+      </w:r>
       <w:r>
         <w:rPr>
           <w:rFonts w:ascii="Consolas" w:eastAsia="Times New Roman" w:hAnsi="Consolas" w:cs="Times New Roman"/>
@@ -4553,13 +4437,24 @@
       <w:r>
         <w:rPr>
           <w:rFonts w:ascii="Consolas" w:eastAsia="Times New Roman" w:hAnsi="Consolas" w:cs="Times New Roman"/>
-          <w:color w:val="F7D979"/>
-          <w:kern w:val="0"/>
-          <w:sz w:val="30"/>
-          <w:szCs w:val="30"/>
-          <w14:ligatures w14:val="none"/>
-        </w:rPr>
-        <w:t>=</w:t>
+          <w:color w:val="FFA777"/>
+          <w:kern w:val="0"/>
+          <w:sz w:val="30"/>
+          <w:szCs w:val="30"/>
+          <w14:ligatures w14:val="none"/>
+        </w:rPr>
+        <w:t>10</w:t>
+      </w:r>
+      <w:r>
+        <w:rPr>
+          <w:rFonts w:ascii="Consolas" w:eastAsia="Times New Roman" w:hAnsi="Consolas" w:cs="Times New Roman"/>
+          <w:color w:val="CEB5B0"/>
+          <w:kern w:val="0"/>
+          <w:sz w:val="30"/>
+          <w:szCs w:val="30"/>
+          <w14:ligatures w14:val="none"/>
+        </w:rPr>
+        <w:t>;</w:t>
       </w:r>
       <w:r>
         <w:rPr>
@@ -4570,133 +4465,8 @@
           <w:szCs w:val="30"/>
           <w14:ligatures w14:val="none"/>
         </w:rPr>
-        <w:t xml:space="preserve"> </w:t>
-      </w:r>
-      <w:r>
-        <w:rPr>
-          <w:rFonts w:ascii="Consolas" w:eastAsia="Times New Roman" w:hAnsi="Consolas" w:cs="Times New Roman"/>
-          <w:color w:val="FFA777"/>
-          <w:kern w:val="0"/>
-          <w:sz w:val="30"/>
-          <w:szCs w:val="30"/>
-          <w14:ligatures w14:val="none"/>
-        </w:rPr>
-        <w:t>0</w:t>
-      </w:r>
-      <w:r>
-        <w:rPr>
-          <w:rFonts w:ascii="Consolas" w:eastAsia="Times New Roman" w:hAnsi="Consolas" w:cs="Times New Roman"/>
-          <w:color w:val="CEB5B0"/>
-          <w:kern w:val="0"/>
-          <w:sz w:val="30"/>
-          <w:szCs w:val="30"/>
-          <w14:ligatures w14:val="none"/>
-        </w:rPr>
-        <w:t>;</w:t>
-      </w:r>
-      <w:r>
-        <w:rPr>
-          <w:rFonts w:ascii="Consolas" w:eastAsia="Times New Roman" w:hAnsi="Consolas" w:cs="Times New Roman"/>
-          <w:color w:val="F77A6A"/>
-          <w:kern w:val="0"/>
-          <w:sz w:val="30"/>
-          <w:szCs w:val="30"/>
-          <w14:ligatures w14:val="none"/>
-        </w:rPr>
-        <w:t xml:space="preserve"> </w:t>
-      </w:r>
-      <w:proofErr w:type="spellStart"/>
-      <w:r>
-        <w:rPr>
-          <w:rFonts w:ascii="Consolas" w:eastAsia="Times New Roman" w:hAnsi="Consolas" w:cs="Times New Roman"/>
-          <w:color w:val="F77A6A"/>
-          <w:kern w:val="0"/>
-          <w:sz w:val="30"/>
-          <w:szCs w:val="30"/>
-          <w14:ligatures w14:val="none"/>
-        </w:rPr>
-        <w:t>i</w:t>
-      </w:r>
-      <w:proofErr w:type="spellEnd"/>
-      <w:r>
-        <w:rPr>
-          <w:rFonts w:ascii="Consolas" w:eastAsia="Times New Roman" w:hAnsi="Consolas" w:cs="Times New Roman"/>
-          <w:color w:val="F77A6A"/>
-          <w:kern w:val="0"/>
-          <w:sz w:val="30"/>
-          <w:szCs w:val="30"/>
-          <w14:ligatures w14:val="none"/>
-        </w:rPr>
-        <w:t xml:space="preserve"> </w:t>
-      </w:r>
-      <w:r>
-        <w:rPr>
-          <w:rFonts w:ascii="Consolas" w:eastAsia="Times New Roman" w:hAnsi="Consolas" w:cs="Times New Roman"/>
-          <w:color w:val="F7D979"/>
-          <w:kern w:val="0"/>
-          <w:sz w:val="30"/>
-          <w:szCs w:val="30"/>
-          <w14:ligatures w14:val="none"/>
-        </w:rPr>
-        <w:t>&lt;</w:t>
-      </w:r>
-      <w:r>
-        <w:rPr>
-          <w:rFonts w:ascii="Consolas" w:eastAsia="Times New Roman" w:hAnsi="Consolas" w:cs="Times New Roman"/>
-          <w:color w:val="F77A6A"/>
-          <w:kern w:val="0"/>
-          <w:sz w:val="30"/>
-          <w:szCs w:val="30"/>
-          <w14:ligatures w14:val="none"/>
-        </w:rPr>
-        <w:t xml:space="preserve"> </w:t>
-      </w:r>
-      <w:r>
-        <w:rPr>
-          <w:rFonts w:ascii="Consolas" w:eastAsia="Times New Roman" w:hAnsi="Consolas" w:cs="Times New Roman"/>
-          <w:color w:val="FFA777"/>
-          <w:kern w:val="0"/>
-          <w:sz w:val="30"/>
-          <w:szCs w:val="30"/>
-          <w14:ligatures w14:val="none"/>
-        </w:rPr>
-        <w:t>10</w:t>
-      </w:r>
-      <w:r>
-        <w:rPr>
-          <w:rFonts w:ascii="Consolas" w:eastAsia="Times New Roman" w:hAnsi="Consolas" w:cs="Times New Roman"/>
-          <w:color w:val="CEB5B0"/>
-          <w:kern w:val="0"/>
-          <w:sz w:val="30"/>
-          <w:szCs w:val="30"/>
-          <w14:ligatures w14:val="none"/>
-        </w:rPr>
-        <w:t>;</w:t>
-      </w:r>
-      <w:r>
-        <w:rPr>
-          <w:rFonts w:ascii="Consolas" w:eastAsia="Times New Roman" w:hAnsi="Consolas" w:cs="Times New Roman"/>
-          <w:color w:val="F77A6A"/>
-          <w:kern w:val="0"/>
-          <w:sz w:val="30"/>
-          <w:szCs w:val="30"/>
-          <w14:ligatures w14:val="none"/>
-        </w:rPr>
-        <w:t xml:space="preserve"> </w:t>
-      </w:r>
-      <w:proofErr w:type="spellStart"/>
-      <w:r>
-        <w:rPr>
-          <w:rFonts w:ascii="Consolas" w:eastAsia="Times New Roman" w:hAnsi="Consolas" w:cs="Times New Roman"/>
-          <w:color w:val="F77A6A"/>
-          <w:kern w:val="0"/>
-          <w:sz w:val="30"/>
-          <w:szCs w:val="30"/>
-          <w14:ligatures w14:val="none"/>
-        </w:rPr>
-        <w:t>i</w:t>
-      </w:r>
-      <w:proofErr w:type="spellEnd"/>
+        <w:t xml:space="preserve"> i</w:t>
+      </w:r>
       <w:r>
         <w:rPr>
           <w:rFonts w:ascii="Consolas" w:eastAsia="Times New Roman" w:hAnsi="Consolas" w:cs="Times New Roman"/>
@@ -4761,7 +4531,6 @@
         </w:rPr>
         <w:t xml:space="preserve">            </w:t>
       </w:r>
-      <w:proofErr w:type="spellStart"/>
       <w:r>
         <w:rPr>
           <w:rFonts w:ascii="Consolas" w:eastAsia="Times New Roman" w:hAnsi="Consolas" w:cs="Times New Roman"/>
@@ -4817,7 +4586,6 @@
         </w:rPr>
         <w:t>print</w:t>
       </w:r>
-      <w:proofErr w:type="spellEnd"/>
       <w:r>
         <w:rPr>
           <w:rFonts w:ascii="Consolas" w:eastAsia="Times New Roman" w:hAnsi="Consolas" w:cs="Times New Roman"/>
@@ -4871,55 +4639,30 @@
           <w:szCs w:val="30"/>
           <w14:ligatures w14:val="none"/>
         </w:rPr>
+        <w:t xml:space="preserve"> i </w:t>
+      </w:r>
+      <w:r>
+        <w:rPr>
+          <w:rFonts w:ascii="Consolas" w:eastAsia="Times New Roman" w:hAnsi="Consolas" w:cs="Times New Roman"/>
+          <w:color w:val="F7D979"/>
+          <w:kern w:val="0"/>
+          <w:sz w:val="30"/>
+          <w:szCs w:val="30"/>
+          <w14:ligatures w14:val="none"/>
+        </w:rPr>
+        <w:t>+</w:t>
+      </w:r>
+      <w:r>
+        <w:rPr>
+          <w:rFonts w:ascii="Consolas" w:eastAsia="Times New Roman" w:hAnsi="Consolas" w:cs="Times New Roman"/>
+          <w:color w:val="F77A6A"/>
+          <w:kern w:val="0"/>
+          <w:sz w:val="30"/>
+          <w:szCs w:val="30"/>
+          <w14:ligatures w14:val="none"/>
+        </w:rPr>
         <w:t xml:space="preserve"> </w:t>
       </w:r>
-      <w:proofErr w:type="spellStart"/>
-      <w:r>
-        <w:rPr>
-          <w:rFonts w:ascii="Consolas" w:eastAsia="Times New Roman" w:hAnsi="Consolas" w:cs="Times New Roman"/>
-          <w:color w:val="F77A6A"/>
-          <w:kern w:val="0"/>
-          <w:sz w:val="30"/>
-          <w:szCs w:val="30"/>
-          <w14:ligatures w14:val="none"/>
-        </w:rPr>
-        <w:t>i</w:t>
-      </w:r>
-      <w:proofErr w:type="spellEnd"/>
-      <w:r>
-        <w:rPr>
-          <w:rFonts w:ascii="Consolas" w:eastAsia="Times New Roman" w:hAnsi="Consolas" w:cs="Times New Roman"/>
-          <w:color w:val="F77A6A"/>
-          <w:kern w:val="0"/>
-          <w:sz w:val="30"/>
-          <w:szCs w:val="30"/>
-          <w14:ligatures w14:val="none"/>
-        </w:rPr>
-        <w:t xml:space="preserve"> </w:t>
-      </w:r>
-      <w:r>
-        <w:rPr>
-          <w:rFonts w:ascii="Consolas" w:eastAsia="Times New Roman" w:hAnsi="Consolas" w:cs="Times New Roman"/>
-          <w:color w:val="F7D979"/>
-          <w:kern w:val="0"/>
-          <w:sz w:val="30"/>
-          <w:szCs w:val="30"/>
-          <w14:ligatures w14:val="none"/>
-        </w:rPr>
-        <w:t>+</w:t>
-      </w:r>
-      <w:r>
-        <w:rPr>
-          <w:rFonts w:ascii="Consolas" w:eastAsia="Times New Roman" w:hAnsi="Consolas" w:cs="Times New Roman"/>
-          <w:color w:val="F77A6A"/>
-          <w:kern w:val="0"/>
-          <w:sz w:val="30"/>
-          <w:szCs w:val="30"/>
-          <w14:ligatures w14:val="none"/>
-        </w:rPr>
-        <w:t xml:space="preserve"> </w:t>
-      </w:r>
-      <w:proofErr w:type="gramStart"/>
       <w:r>
         <w:rPr>
           <w:rFonts w:ascii="Consolas" w:eastAsia="Times New Roman" w:hAnsi="Consolas" w:cs="Times New Roman"/>
@@ -4929,19 +4672,7 @@
           <w:szCs w:val="30"/>
           <w14:ligatures w14:val="none"/>
         </w:rPr>
-        <w:t>" :</w:t>
-      </w:r>
-      <w:proofErr w:type="gramEnd"/>
-      <w:r>
-        <w:rPr>
-          <w:rFonts w:ascii="Consolas" w:eastAsia="Times New Roman" w:hAnsi="Consolas" w:cs="Times New Roman"/>
-          <w:color w:val="9DCC57"/>
-          <w:kern w:val="0"/>
-          <w:sz w:val="30"/>
-          <w:szCs w:val="30"/>
-          <w14:ligatures w14:val="none"/>
-        </w:rPr>
-        <w:t xml:space="preserve"> "</w:t>
+        <w:t>" : "</w:t>
       </w:r>
       <w:r>
         <w:rPr>
@@ -4983,9 +4714,19 @@
           <w:szCs w:val="30"/>
           <w14:ligatures w14:val="none"/>
         </w:rPr>
-        <w:t xml:space="preserve">            </w:t>
-      </w:r>
-      <w:proofErr w:type="spellStart"/>
+        <w:t>            finalScore</w:t>
+      </w:r>
+      <w:r>
+        <w:rPr>
+          <w:rFonts w:ascii="Consolas" w:eastAsia="Times New Roman" w:hAnsi="Consolas" w:cs="Times New Roman"/>
+          <w:color w:val="CEB5B0"/>
+          <w:kern w:val="0"/>
+          <w:sz w:val="30"/>
+          <w:szCs w:val="30"/>
+          <w14:ligatures w14:val="none"/>
+        </w:rPr>
+        <w:t>[</w:t>
+      </w:r>
       <w:r>
         <w:rPr>
           <w:rFonts w:ascii="Consolas" w:eastAsia="Times New Roman" w:hAnsi="Consolas" w:cs="Times New Roman"/>
@@ -4995,33 +4736,8 @@
           <w:szCs w:val="30"/>
           <w14:ligatures w14:val="none"/>
         </w:rPr>
-        <w:t>finalScore</w:t>
-      </w:r>
-      <w:proofErr w:type="spellEnd"/>
-      <w:r>
-        <w:rPr>
-          <w:rFonts w:ascii="Consolas" w:eastAsia="Times New Roman" w:hAnsi="Consolas" w:cs="Times New Roman"/>
-          <w:color w:val="CEB5B0"/>
-          <w:kern w:val="0"/>
-          <w:sz w:val="30"/>
-          <w:szCs w:val="30"/>
-          <w14:ligatures w14:val="none"/>
-        </w:rPr>
-        <w:t>[</w:t>
-      </w:r>
-      <w:proofErr w:type="spellStart"/>
-      <w:r>
-        <w:rPr>
-          <w:rFonts w:ascii="Consolas" w:eastAsia="Times New Roman" w:hAnsi="Consolas" w:cs="Times New Roman"/>
-          <w:color w:val="F77A6A"/>
-          <w:kern w:val="0"/>
-          <w:sz w:val="30"/>
-          <w:szCs w:val="30"/>
-          <w14:ligatures w14:val="none"/>
-        </w:rPr>
         <w:t>i</w:t>
       </w:r>
-      <w:proofErr w:type="spellEnd"/>
       <w:r>
         <w:rPr>
           <w:rFonts w:ascii="Consolas" w:eastAsia="Times New Roman" w:hAnsi="Consolas" w:cs="Times New Roman"/>
@@ -5150,7 +4866,6 @@
         </w:rPr>
         <w:t xml:space="preserve">                </w:t>
       </w:r>
-      <w:proofErr w:type="gramStart"/>
       <w:r>
         <w:rPr>
           <w:rFonts w:ascii="Consolas" w:eastAsia="Times New Roman" w:hAnsi="Consolas" w:cs="Times New Roman"/>
@@ -5173,7 +4888,6 @@
         </w:rPr>
         <w:t>for</w:t>
       </w:r>
-      <w:proofErr w:type="gramEnd"/>
       <w:r>
         <w:rPr>
           <w:rFonts w:ascii="Consolas" w:eastAsia="Times New Roman" w:hAnsi="Consolas" w:cs="Times New Roman"/>
@@ -5216,9 +4930,52 @@
           <w:szCs w:val="30"/>
           <w14:ligatures w14:val="none"/>
         </w:rPr>
+        <w:t xml:space="preserve"> i </w:t>
+      </w:r>
+      <w:r>
+        <w:rPr>
+          <w:rFonts w:ascii="Consolas" w:eastAsia="Times New Roman" w:hAnsi="Consolas" w:cs="Times New Roman"/>
+          <w:color w:val="F7D979"/>
+          <w:kern w:val="0"/>
+          <w:sz w:val="30"/>
+          <w:szCs w:val="30"/>
+          <w14:ligatures w14:val="none"/>
+        </w:rPr>
+        <w:t>=</w:t>
+      </w:r>
+      <w:r>
+        <w:rPr>
+          <w:rFonts w:ascii="Consolas" w:eastAsia="Times New Roman" w:hAnsi="Consolas" w:cs="Times New Roman"/>
+          <w:color w:val="F77A6A"/>
+          <w:kern w:val="0"/>
+          <w:sz w:val="30"/>
+          <w:szCs w:val="30"/>
+          <w14:ligatures w14:val="none"/>
+        </w:rPr>
         <w:t xml:space="preserve"> </w:t>
       </w:r>
-      <w:proofErr w:type="spellStart"/>
+      <w:r>
+        <w:rPr>
+          <w:rFonts w:ascii="Consolas" w:eastAsia="Times New Roman" w:hAnsi="Consolas" w:cs="Times New Roman"/>
+          <w:color w:val="FFA777"/>
+          <w:kern w:val="0"/>
+          <w:sz w:val="30"/>
+          <w:szCs w:val="30"/>
+          <w14:ligatures w14:val="none"/>
+        </w:rPr>
+        <w:t>0</w:t>
+      </w:r>
+      <w:r>
+        <w:rPr>
+          <w:rFonts w:ascii="Consolas" w:eastAsia="Times New Roman" w:hAnsi="Consolas" w:cs="Times New Roman"/>
+          <w:color w:val="CEB5B0"/>
+          <w:kern w:val="0"/>
+          <w:sz w:val="30"/>
+          <w:szCs w:val="30"/>
+          <w14:ligatures w14:val="none"/>
+        </w:rPr>
+        <w:t>;</w:t>
+      </w:r>
       <w:r>
         <w:rPr>
           <w:rFonts w:ascii="Consolas" w:eastAsia="Times New Roman" w:hAnsi="Consolas" w:cs="Times New Roman"/>
@@ -5228,9 +4985,19 @@
           <w:szCs w:val="30"/>
           <w14:ligatures w14:val="none"/>
         </w:rPr>
-        <w:t>i</w:t>
-      </w:r>
-      <w:proofErr w:type="spellEnd"/>
+        <w:t xml:space="preserve"> i </w:t>
+      </w:r>
+      <w:r>
+        <w:rPr>
+          <w:rFonts w:ascii="Consolas" w:eastAsia="Times New Roman" w:hAnsi="Consolas" w:cs="Times New Roman"/>
+          <w:color w:val="F7D979"/>
+          <w:kern w:val="0"/>
+          <w:sz w:val="30"/>
+          <w:szCs w:val="30"/>
+          <w14:ligatures w14:val="none"/>
+        </w:rPr>
+        <w:t>&lt;</w:t>
+      </w:r>
       <w:r>
         <w:rPr>
           <w:rFonts w:ascii="Consolas" w:eastAsia="Times New Roman" w:hAnsi="Consolas" w:cs="Times New Roman"/>
@@ -5245,13 +5012,24 @@
       <w:r>
         <w:rPr>
           <w:rFonts w:ascii="Consolas" w:eastAsia="Times New Roman" w:hAnsi="Consolas" w:cs="Times New Roman"/>
-          <w:color w:val="F7D979"/>
-          <w:kern w:val="0"/>
-          <w:sz w:val="30"/>
-          <w:szCs w:val="30"/>
-          <w14:ligatures w14:val="none"/>
-        </w:rPr>
-        <w:t>=</w:t>
+          <w:color w:val="FFA777"/>
+          <w:kern w:val="0"/>
+          <w:sz w:val="30"/>
+          <w:szCs w:val="30"/>
+          <w14:ligatures w14:val="none"/>
+        </w:rPr>
+        <w:t>10</w:t>
+      </w:r>
+      <w:r>
+        <w:rPr>
+          <w:rFonts w:ascii="Consolas" w:eastAsia="Times New Roman" w:hAnsi="Consolas" w:cs="Times New Roman"/>
+          <w:color w:val="CEB5B0"/>
+          <w:kern w:val="0"/>
+          <w:sz w:val="30"/>
+          <w:szCs w:val="30"/>
+          <w14:ligatures w14:val="none"/>
+        </w:rPr>
+        <w:t>;</w:t>
       </w:r>
       <w:r>
         <w:rPr>
@@ -5262,133 +5040,8 @@
           <w:szCs w:val="30"/>
           <w14:ligatures w14:val="none"/>
         </w:rPr>
-        <w:t xml:space="preserve"> </w:t>
-      </w:r>
-      <w:r>
-        <w:rPr>
-          <w:rFonts w:ascii="Consolas" w:eastAsia="Times New Roman" w:hAnsi="Consolas" w:cs="Times New Roman"/>
-          <w:color w:val="FFA777"/>
-          <w:kern w:val="0"/>
-          <w:sz w:val="30"/>
-          <w:szCs w:val="30"/>
-          <w14:ligatures w14:val="none"/>
-        </w:rPr>
-        <w:t>0</w:t>
-      </w:r>
-      <w:r>
-        <w:rPr>
-          <w:rFonts w:ascii="Consolas" w:eastAsia="Times New Roman" w:hAnsi="Consolas" w:cs="Times New Roman"/>
-          <w:color w:val="CEB5B0"/>
-          <w:kern w:val="0"/>
-          <w:sz w:val="30"/>
-          <w:szCs w:val="30"/>
-          <w14:ligatures w14:val="none"/>
-        </w:rPr>
-        <w:t>;</w:t>
-      </w:r>
-      <w:r>
-        <w:rPr>
-          <w:rFonts w:ascii="Consolas" w:eastAsia="Times New Roman" w:hAnsi="Consolas" w:cs="Times New Roman"/>
-          <w:color w:val="F77A6A"/>
-          <w:kern w:val="0"/>
-          <w:sz w:val="30"/>
-          <w:szCs w:val="30"/>
-          <w14:ligatures w14:val="none"/>
-        </w:rPr>
-        <w:t xml:space="preserve"> </w:t>
-      </w:r>
-      <w:proofErr w:type="spellStart"/>
-      <w:r>
-        <w:rPr>
-          <w:rFonts w:ascii="Consolas" w:eastAsia="Times New Roman" w:hAnsi="Consolas" w:cs="Times New Roman"/>
-          <w:color w:val="F77A6A"/>
-          <w:kern w:val="0"/>
-          <w:sz w:val="30"/>
-          <w:szCs w:val="30"/>
-          <w14:ligatures w14:val="none"/>
-        </w:rPr>
-        <w:t>i</w:t>
-      </w:r>
-      <w:proofErr w:type="spellEnd"/>
-      <w:r>
-        <w:rPr>
-          <w:rFonts w:ascii="Consolas" w:eastAsia="Times New Roman" w:hAnsi="Consolas" w:cs="Times New Roman"/>
-          <w:color w:val="F77A6A"/>
-          <w:kern w:val="0"/>
-          <w:sz w:val="30"/>
-          <w:szCs w:val="30"/>
-          <w14:ligatures w14:val="none"/>
-        </w:rPr>
-        <w:t xml:space="preserve"> </w:t>
-      </w:r>
-      <w:r>
-        <w:rPr>
-          <w:rFonts w:ascii="Consolas" w:eastAsia="Times New Roman" w:hAnsi="Consolas" w:cs="Times New Roman"/>
-          <w:color w:val="F7D979"/>
-          <w:kern w:val="0"/>
-          <w:sz w:val="30"/>
-          <w:szCs w:val="30"/>
-          <w14:ligatures w14:val="none"/>
-        </w:rPr>
-        <w:t>&lt;</w:t>
-      </w:r>
-      <w:r>
-        <w:rPr>
-          <w:rFonts w:ascii="Consolas" w:eastAsia="Times New Roman" w:hAnsi="Consolas" w:cs="Times New Roman"/>
-          <w:color w:val="F77A6A"/>
-          <w:kern w:val="0"/>
-          <w:sz w:val="30"/>
-          <w:szCs w:val="30"/>
-          <w14:ligatures w14:val="none"/>
-        </w:rPr>
-        <w:t xml:space="preserve"> </w:t>
-      </w:r>
-      <w:r>
-        <w:rPr>
-          <w:rFonts w:ascii="Consolas" w:eastAsia="Times New Roman" w:hAnsi="Consolas" w:cs="Times New Roman"/>
-          <w:color w:val="FFA777"/>
-          <w:kern w:val="0"/>
-          <w:sz w:val="30"/>
-          <w:szCs w:val="30"/>
-          <w14:ligatures w14:val="none"/>
-        </w:rPr>
-        <w:t>10</w:t>
-      </w:r>
-      <w:r>
-        <w:rPr>
-          <w:rFonts w:ascii="Consolas" w:eastAsia="Times New Roman" w:hAnsi="Consolas" w:cs="Times New Roman"/>
-          <w:color w:val="CEB5B0"/>
-          <w:kern w:val="0"/>
-          <w:sz w:val="30"/>
-          <w:szCs w:val="30"/>
-          <w14:ligatures w14:val="none"/>
-        </w:rPr>
-        <w:t>;</w:t>
-      </w:r>
-      <w:r>
-        <w:rPr>
-          <w:rFonts w:ascii="Consolas" w:eastAsia="Times New Roman" w:hAnsi="Consolas" w:cs="Times New Roman"/>
-          <w:color w:val="F77A6A"/>
-          <w:kern w:val="0"/>
-          <w:sz w:val="30"/>
-          <w:szCs w:val="30"/>
-          <w14:ligatures w14:val="none"/>
-        </w:rPr>
-        <w:t xml:space="preserve"> </w:t>
-      </w:r>
-      <w:proofErr w:type="spellStart"/>
-      <w:r>
-        <w:rPr>
-          <w:rFonts w:ascii="Consolas" w:eastAsia="Times New Roman" w:hAnsi="Consolas" w:cs="Times New Roman"/>
-          <w:color w:val="F77A6A"/>
-          <w:kern w:val="0"/>
-          <w:sz w:val="30"/>
-          <w:szCs w:val="30"/>
-          <w14:ligatures w14:val="none"/>
-        </w:rPr>
-        <w:t>i</w:t>
-      </w:r>
-      <w:proofErr w:type="spellEnd"/>
+        <w:t xml:space="preserve"> i</w:t>
+      </w:r>
       <w:r>
         <w:rPr>
           <w:rFonts w:ascii="Consolas" w:eastAsia="Times New Roman" w:hAnsi="Consolas" w:cs="Times New Roman"/>
@@ -5453,7 +5106,6 @@
         </w:rPr>
         <w:t xml:space="preserve">                </w:t>
       </w:r>
-      <w:proofErr w:type="spellStart"/>
       <w:r>
         <w:rPr>
           <w:rFonts w:ascii="Consolas" w:eastAsia="Times New Roman" w:hAnsi="Consolas" w:cs="Times New Roman"/>
@@ -5509,7 +5161,6 @@
         </w:rPr>
         <w:t>println</w:t>
       </w:r>
-      <w:proofErr w:type="spellEnd"/>
       <w:r>
         <w:rPr>
           <w:rFonts w:ascii="Consolas" w:eastAsia="Times New Roman" w:hAnsi="Consolas" w:cs="Times New Roman"/>
@@ -5552,9 +5203,41 @@
           <w:szCs w:val="30"/>
           <w14:ligatures w14:val="none"/>
         </w:rPr>
-        <w:t xml:space="preserve"> </w:t>
-      </w:r>
-      <w:proofErr w:type="spellStart"/>
+        <w:t xml:space="preserve"> i </w:t>
+      </w:r>
+      <w:r>
+        <w:rPr>
+          <w:rFonts w:ascii="Consolas" w:eastAsia="Times New Roman" w:hAnsi="Consolas" w:cs="Times New Roman"/>
+          <w:color w:val="F7D979"/>
+          <w:kern w:val="0"/>
+          <w:sz w:val="30"/>
+          <w:szCs w:val="30"/>
+          <w14:ligatures w14:val="none"/>
+        </w:rPr>
+        <w:t>+</w:t>
+      </w:r>
+      <w:r>
+        <w:rPr>
+          <w:rFonts w:ascii="Consolas" w:eastAsia="Times New Roman" w:hAnsi="Consolas" w:cs="Times New Roman"/>
+          <w:color w:val="9DCC57"/>
+          <w:kern w:val="0"/>
+          <w:sz w:val="30"/>
+          <w:szCs w:val="30"/>
+          <w14:ligatures w14:val="none"/>
+        </w:rPr>
+        <w:t>" is A "</w:t>
+      </w:r>
+      <w:r>
+        <w:rPr>
+          <w:rFonts w:ascii="Consolas" w:eastAsia="Times New Roman" w:hAnsi="Consolas" w:cs="Times New Roman"/>
+          <w:color w:val="F7D979"/>
+          <w:kern w:val="0"/>
+          <w:sz w:val="30"/>
+          <w:szCs w:val="30"/>
+          <w14:ligatures w14:val="none"/>
+        </w:rPr>
+        <w:t>+</w:t>
+      </w:r>
       <w:r>
         <w:rPr>
           <w:rFonts w:ascii="Consolas" w:eastAsia="Times New Roman" w:hAnsi="Consolas" w:cs="Times New Roman"/>
@@ -5564,90 +5247,30 @@
           <w:szCs w:val="30"/>
           <w14:ligatures w14:val="none"/>
         </w:rPr>
+        <w:t>finalScore</w:t>
+      </w:r>
+      <w:r>
+        <w:rPr>
+          <w:rFonts w:ascii="Consolas" w:eastAsia="Times New Roman" w:hAnsi="Consolas" w:cs="Times New Roman"/>
+          <w:color w:val="CEB5B0"/>
+          <w:kern w:val="0"/>
+          <w:sz w:val="30"/>
+          <w:szCs w:val="30"/>
+          <w14:ligatures w14:val="none"/>
+        </w:rPr>
+        <w:t>[</w:t>
+      </w:r>
+      <w:r>
+        <w:rPr>
+          <w:rFonts w:ascii="Consolas" w:eastAsia="Times New Roman" w:hAnsi="Consolas" w:cs="Times New Roman"/>
+          <w:color w:val="F77A6A"/>
+          <w:kern w:val="0"/>
+          <w:sz w:val="30"/>
+          <w:szCs w:val="30"/>
+          <w14:ligatures w14:val="none"/>
+        </w:rPr>
         <w:t>i</w:t>
       </w:r>
-      <w:proofErr w:type="spellEnd"/>
-      <w:r>
-        <w:rPr>
-          <w:rFonts w:ascii="Consolas" w:eastAsia="Times New Roman" w:hAnsi="Consolas" w:cs="Times New Roman"/>
-          <w:color w:val="F77A6A"/>
-          <w:kern w:val="0"/>
-          <w:sz w:val="30"/>
-          <w:szCs w:val="30"/>
-          <w14:ligatures w14:val="none"/>
-        </w:rPr>
-        <w:t xml:space="preserve"> </w:t>
-      </w:r>
-      <w:r>
-        <w:rPr>
-          <w:rFonts w:ascii="Consolas" w:eastAsia="Times New Roman" w:hAnsi="Consolas" w:cs="Times New Roman"/>
-          <w:color w:val="F7D979"/>
-          <w:kern w:val="0"/>
-          <w:sz w:val="30"/>
-          <w:szCs w:val="30"/>
-          <w14:ligatures w14:val="none"/>
-        </w:rPr>
-        <w:t>+</w:t>
-      </w:r>
-      <w:r>
-        <w:rPr>
-          <w:rFonts w:ascii="Consolas" w:eastAsia="Times New Roman" w:hAnsi="Consolas" w:cs="Times New Roman"/>
-          <w:color w:val="9DCC57"/>
-          <w:kern w:val="0"/>
-          <w:sz w:val="30"/>
-          <w:szCs w:val="30"/>
-          <w14:ligatures w14:val="none"/>
-        </w:rPr>
-        <w:t>" is A "</w:t>
-      </w:r>
-      <w:r>
-        <w:rPr>
-          <w:rFonts w:ascii="Consolas" w:eastAsia="Times New Roman" w:hAnsi="Consolas" w:cs="Times New Roman"/>
-          <w:color w:val="F7D979"/>
-          <w:kern w:val="0"/>
-          <w:sz w:val="30"/>
-          <w:szCs w:val="30"/>
-          <w14:ligatures w14:val="none"/>
-        </w:rPr>
-        <w:t>+</w:t>
-      </w:r>
-      <w:proofErr w:type="spellStart"/>
-      <w:r>
-        <w:rPr>
-          <w:rFonts w:ascii="Consolas" w:eastAsia="Times New Roman" w:hAnsi="Consolas" w:cs="Times New Roman"/>
-          <w:color w:val="F77A6A"/>
-          <w:kern w:val="0"/>
-          <w:sz w:val="30"/>
-          <w:szCs w:val="30"/>
-          <w14:ligatures w14:val="none"/>
-        </w:rPr>
-        <w:t>finalScore</w:t>
-      </w:r>
-      <w:proofErr w:type="spellEnd"/>
-      <w:r>
-        <w:rPr>
-          <w:rFonts w:ascii="Consolas" w:eastAsia="Times New Roman" w:hAnsi="Consolas" w:cs="Times New Roman"/>
-          <w:color w:val="CEB5B0"/>
-          <w:kern w:val="0"/>
-          <w:sz w:val="30"/>
-          <w:szCs w:val="30"/>
-          <w14:ligatures w14:val="none"/>
-        </w:rPr>
-        <w:t>[</w:t>
-      </w:r>
-      <w:proofErr w:type="spellStart"/>
-      <w:r>
-        <w:rPr>
-          <w:rFonts w:ascii="Consolas" w:eastAsia="Times New Roman" w:hAnsi="Consolas" w:cs="Times New Roman"/>
-          <w:color w:val="F77A6A"/>
-          <w:kern w:val="0"/>
-          <w:sz w:val="30"/>
-          <w:szCs w:val="30"/>
-          <w14:ligatures w14:val="none"/>
-        </w:rPr>
-        <w:t>i</w:t>
-      </w:r>
-      <w:proofErr w:type="spellEnd"/>
       <w:r>
         <w:rPr>
           <w:rFonts w:ascii="Consolas" w:eastAsia="Times New Roman" w:hAnsi="Consolas" w:cs="Times New Roman"/>
@@ -5847,6 +5470,12 @@
     </w:p>
     <w:p>
       <w:pPr>
+        <w:spacing w:after="115"/>
+        <w:ind w:left="725" w:firstLine="0"/>
+      </w:pPr>
+    </w:p>
+    <w:p>
+      <w:pPr>
         <w:spacing w:after="163" w:line="259" w:lineRule="auto"/>
         <w:ind w:left="0" w:firstLine="0"/>
         <w:jc w:val="left"/>
@@ -5856,6 +5485,46 @@
           <w:rFonts w:ascii="Arial" w:eastAsia="Arial" w:hAnsi="Arial" w:cs="Arial"/>
         </w:rPr>
         <w:t xml:space="preserve"> </w:t>
+      </w:r>
+      <w:r>
+        <w:rPr>
+          <w:rFonts w:ascii="Arial" w:eastAsia="Arial" w:hAnsi="Arial" w:cs="Arial"/>
+        </w:rPr>
+        <w:drawing>
+          <wp:inline distT="0" distB="0" distL="0" distR="0" wp14:anchorId="5DB8F83F" wp14:editId="68C76F93">
+            <wp:extent cx="5769610" cy="970915"/>
+            <wp:effectExtent l="0" t="0" r="2540" b="635"/>
+            <wp:docPr id="865336116" name="Picture 1"/>
+            <wp:cNvGraphicFramePr>
+              <a:graphicFrameLocks xmlns:a="http://schemas.openxmlformats.org/drawingml/2006/main" noChangeAspect="1"/>
+            </wp:cNvGraphicFramePr>
+            <a:graphic xmlns:a="http://schemas.openxmlformats.org/drawingml/2006/main">
+              <a:graphicData uri="http://schemas.openxmlformats.org/drawingml/2006/picture">
+                <pic:pic xmlns:pic="http://schemas.openxmlformats.org/drawingml/2006/picture">
+                  <pic:nvPicPr>
+                    <pic:cNvPr id="865336116" name=""/>
+                    <pic:cNvPicPr/>
+                  </pic:nvPicPr>
+                  <pic:blipFill>
+                    <a:blip r:embed="rId23"/>
+                    <a:stretch>
+                      <a:fillRect/>
+                    </a:stretch>
+                  </pic:blipFill>
+                  <pic:spPr>
+                    <a:xfrm>
+                      <a:off x="0" y="0"/>
+                      <a:ext cx="5769610" cy="970915"/>
+                    </a:xfrm>
+                    <a:prstGeom prst="rect">
+                      <a:avLst/>
+                    </a:prstGeom>
+                  </pic:spPr>
+                </pic:pic>
+              </a:graphicData>
+            </a:graphic>
+          </wp:inline>
+        </w:drawing>
       </w:r>
     </w:p>
     <w:p>
@@ -5908,7 +5577,7 @@
                     <pic:cNvPicPr/>
                   </pic:nvPicPr>
                   <pic:blipFill>
-                    <a:blip r:embed="rId23"/>
+                    <a:blip r:embed="rId24"/>
                     <a:stretch>
                       <a:fillRect/>
                     </a:stretch>
@@ -5932,6 +5601,9 @@
     <w:p>
       <w:pPr>
         <w:ind w:left="730"/>
+        <w:rPr>
+          <w:rFonts w:ascii="Arial" w:eastAsia="Arial" w:hAnsi="Arial" w:cs="Arial"/>
+        </w:rPr>
       </w:pPr>
       <w:r>
         <w:t xml:space="preserve">Run the program. Have there been any changes? </w:t>
@@ -5941,6 +5613,605 @@
           <w:rFonts w:ascii="Arial" w:eastAsia="Arial" w:hAnsi="Arial" w:cs="Arial"/>
         </w:rPr>
         <w:t>How can it be like that?</w:t>
+      </w:r>
+    </w:p>
+    <w:p>
+      <w:pPr>
+        <w:ind w:left="730"/>
+        <w:rPr>
+          <w:rFonts w:ascii="Arial" w:eastAsia="Arial" w:hAnsi="Arial" w:cs="Arial"/>
+        </w:rPr>
+      </w:pPr>
+    </w:p>
+    <w:p>
+      <w:pPr>
+        <w:shd w:val="clear" w:color="auto" w:fill="292423"/>
+        <w:spacing w:after="0" w:line="405" w:lineRule="atLeast"/>
+        <w:ind w:left="0" w:firstLine="0"/>
+        <w:jc w:val="left"/>
+        <w:rPr>
+          <w:rFonts w:ascii="Consolas" w:eastAsia="Times New Roman" w:hAnsi="Consolas" w:cs="Times New Roman"/>
+          <w:color w:val="CEB5B0"/>
+          <w:kern w:val="0"/>
+          <w:sz w:val="30"/>
+          <w:szCs w:val="30"/>
+          <w14:ligatures w14:val="none"/>
+        </w:rPr>
+      </w:pPr>
+      <w:r>
+        <w:rPr>
+          <w:rFonts w:ascii="Consolas" w:eastAsia="Times New Roman" w:hAnsi="Consolas" w:cs="Times New Roman"/>
+          <w:color w:val="F77A6A"/>
+          <w:kern w:val="0"/>
+          <w:sz w:val="30"/>
+          <w:szCs w:val="30"/>
+          <w14:ligatures w14:val="none"/>
+        </w:rPr>
+        <w:t> </w:t>
+      </w:r>
+      <w:r>
+        <w:rPr>
+          <w:rFonts w:ascii="Consolas" w:eastAsia="Times New Roman" w:hAnsi="Consolas" w:cs="Times New Roman"/>
+          <w:color w:val="F7D979"/>
+          <w:kern w:val="0"/>
+          <w:sz w:val="30"/>
+          <w:szCs w:val="30"/>
+          <w14:ligatures w14:val="none"/>
+        </w:rPr>
+        <w:t>for</w:t>
+      </w:r>
+      <w:r>
+        <w:rPr>
+          <w:rFonts w:ascii="Consolas" w:eastAsia="Times New Roman" w:hAnsi="Consolas" w:cs="Times New Roman"/>
+          <w:color w:val="F77A6A"/>
+          <w:kern w:val="0"/>
+          <w:sz w:val="30"/>
+          <w:szCs w:val="30"/>
+          <w14:ligatures w14:val="none"/>
+        </w:rPr>
+        <w:t xml:space="preserve"> </w:t>
+      </w:r>
+      <w:r>
+        <w:rPr>
+          <w:rFonts w:ascii="Consolas" w:eastAsia="Times New Roman" w:hAnsi="Consolas" w:cs="Times New Roman"/>
+          <w:color w:val="CEB5B0"/>
+          <w:kern w:val="0"/>
+          <w:sz w:val="30"/>
+          <w:szCs w:val="30"/>
+          <w14:ligatures w14:val="none"/>
+        </w:rPr>
+        <w:t>(</w:t>
+      </w:r>
+      <w:r>
+        <w:rPr>
+          <w:rFonts w:ascii="Consolas" w:eastAsia="Times New Roman" w:hAnsi="Consolas" w:cs="Times New Roman"/>
+          <w:color w:val="9991F1"/>
+          <w:kern w:val="0"/>
+          <w:sz w:val="30"/>
+          <w:szCs w:val="30"/>
+          <w14:ligatures w14:val="none"/>
+        </w:rPr>
+        <w:t>int</w:t>
+      </w:r>
+      <w:r>
+        <w:rPr>
+          <w:rFonts w:ascii="Consolas" w:eastAsia="Times New Roman" w:hAnsi="Consolas" w:cs="Times New Roman"/>
+          <w:color w:val="F77A6A"/>
+          <w:kern w:val="0"/>
+          <w:sz w:val="30"/>
+          <w:szCs w:val="30"/>
+          <w14:ligatures w14:val="none"/>
+        </w:rPr>
+        <w:t xml:space="preserve"> i </w:t>
+      </w:r>
+      <w:r>
+        <w:rPr>
+          <w:rFonts w:ascii="Consolas" w:eastAsia="Times New Roman" w:hAnsi="Consolas" w:cs="Times New Roman"/>
+          <w:color w:val="F7D979"/>
+          <w:kern w:val="0"/>
+          <w:sz w:val="30"/>
+          <w:szCs w:val="30"/>
+          <w14:ligatures w14:val="none"/>
+        </w:rPr>
+        <w:t>=</w:t>
+      </w:r>
+      <w:r>
+        <w:rPr>
+          <w:rFonts w:ascii="Consolas" w:eastAsia="Times New Roman" w:hAnsi="Consolas" w:cs="Times New Roman"/>
+          <w:color w:val="F77A6A"/>
+          <w:kern w:val="0"/>
+          <w:sz w:val="30"/>
+          <w:szCs w:val="30"/>
+          <w14:ligatures w14:val="none"/>
+        </w:rPr>
+        <w:t xml:space="preserve"> </w:t>
+      </w:r>
+      <w:r>
+        <w:rPr>
+          <w:rFonts w:ascii="Consolas" w:eastAsia="Times New Roman" w:hAnsi="Consolas" w:cs="Times New Roman"/>
+          <w:color w:val="FFA777"/>
+          <w:kern w:val="0"/>
+          <w:sz w:val="30"/>
+          <w:szCs w:val="30"/>
+          <w14:ligatures w14:val="none"/>
+        </w:rPr>
+        <w:t>0</w:t>
+      </w:r>
+      <w:r>
+        <w:rPr>
+          <w:rFonts w:ascii="Consolas" w:eastAsia="Times New Roman" w:hAnsi="Consolas" w:cs="Times New Roman"/>
+          <w:color w:val="CEB5B0"/>
+          <w:kern w:val="0"/>
+          <w:sz w:val="30"/>
+          <w:szCs w:val="30"/>
+          <w14:ligatures w14:val="none"/>
+        </w:rPr>
+        <w:t>;</w:t>
+      </w:r>
+      <w:r>
+        <w:rPr>
+          <w:rFonts w:ascii="Consolas" w:eastAsia="Times New Roman" w:hAnsi="Consolas" w:cs="Times New Roman"/>
+          <w:color w:val="F77A6A"/>
+          <w:kern w:val="0"/>
+          <w:sz w:val="30"/>
+          <w:szCs w:val="30"/>
+          <w14:ligatures w14:val="none"/>
+        </w:rPr>
+        <w:t xml:space="preserve"> i </w:t>
+      </w:r>
+      <w:r>
+        <w:rPr>
+          <w:rFonts w:ascii="Consolas" w:eastAsia="Times New Roman" w:hAnsi="Consolas" w:cs="Times New Roman"/>
+          <w:color w:val="F7D979"/>
+          <w:kern w:val="0"/>
+          <w:sz w:val="30"/>
+          <w:szCs w:val="30"/>
+          <w14:ligatures w14:val="none"/>
+        </w:rPr>
+        <w:t>&lt;</w:t>
+      </w:r>
+      <w:r>
+        <w:rPr>
+          <w:rFonts w:ascii="Consolas" w:eastAsia="Times New Roman" w:hAnsi="Consolas" w:cs="Times New Roman"/>
+          <w:color w:val="F77A6A"/>
+          <w:kern w:val="0"/>
+          <w:sz w:val="30"/>
+          <w:szCs w:val="30"/>
+          <w14:ligatures w14:val="none"/>
+        </w:rPr>
+        <w:t xml:space="preserve"> finalScore</w:t>
+      </w:r>
+      <w:r>
+        <w:rPr>
+          <w:rFonts w:ascii="Consolas" w:eastAsia="Times New Roman" w:hAnsi="Consolas" w:cs="Times New Roman"/>
+          <w:color w:val="CEB5B0"/>
+          <w:kern w:val="0"/>
+          <w:sz w:val="30"/>
+          <w:szCs w:val="30"/>
+          <w14:ligatures w14:val="none"/>
+        </w:rPr>
+        <w:t>.</w:t>
+      </w:r>
+      <w:r>
+        <w:rPr>
+          <w:rFonts w:ascii="Consolas" w:eastAsia="Times New Roman" w:hAnsi="Consolas" w:cs="Times New Roman"/>
+          <w:color w:val="FFA777"/>
+          <w:kern w:val="0"/>
+          <w:sz w:val="30"/>
+          <w:szCs w:val="30"/>
+          <w14:ligatures w14:val="none"/>
+        </w:rPr>
+        <w:t>length</w:t>
+      </w:r>
+      <w:r>
+        <w:rPr>
+          <w:rFonts w:ascii="Consolas" w:eastAsia="Times New Roman" w:hAnsi="Consolas" w:cs="Times New Roman"/>
+          <w:color w:val="CEB5B0"/>
+          <w:kern w:val="0"/>
+          <w:sz w:val="30"/>
+          <w:szCs w:val="30"/>
+          <w14:ligatures w14:val="none"/>
+        </w:rPr>
+        <w:t>;</w:t>
+      </w:r>
+      <w:r>
+        <w:rPr>
+          <w:rFonts w:ascii="Consolas" w:eastAsia="Times New Roman" w:hAnsi="Consolas" w:cs="Times New Roman"/>
+          <w:color w:val="F77A6A"/>
+          <w:kern w:val="0"/>
+          <w:sz w:val="30"/>
+          <w:szCs w:val="30"/>
+          <w14:ligatures w14:val="none"/>
+        </w:rPr>
+        <w:t xml:space="preserve"> i</w:t>
+      </w:r>
+      <w:r>
+        <w:rPr>
+          <w:rFonts w:ascii="Consolas" w:eastAsia="Times New Roman" w:hAnsi="Consolas" w:cs="Times New Roman"/>
+          <w:color w:val="CEB5B0"/>
+          <w:kern w:val="0"/>
+          <w:sz w:val="30"/>
+          <w:szCs w:val="30"/>
+          <w14:ligatures w14:val="none"/>
+        </w:rPr>
+        <w:t>++)</w:t>
+      </w:r>
+      <w:r>
+        <w:rPr>
+          <w:rFonts w:ascii="Consolas" w:eastAsia="Times New Roman" w:hAnsi="Consolas" w:cs="Times New Roman"/>
+          <w:color w:val="F77A6A"/>
+          <w:kern w:val="0"/>
+          <w:sz w:val="30"/>
+          <w:szCs w:val="30"/>
+          <w14:ligatures w14:val="none"/>
+        </w:rPr>
+        <w:t xml:space="preserve"> </w:t>
+      </w:r>
+      <w:r>
+        <w:rPr>
+          <w:rFonts w:ascii="Consolas" w:eastAsia="Times New Roman" w:hAnsi="Consolas" w:cs="Times New Roman"/>
+          <w:color w:val="CEB5B0"/>
+          <w:kern w:val="0"/>
+          <w:sz w:val="30"/>
+          <w:szCs w:val="30"/>
+          <w14:ligatures w14:val="none"/>
+        </w:rPr>
+        <w:t>{</w:t>
+      </w:r>
+    </w:p>
+    <w:p>
+      <w:pPr>
+        <w:shd w:val="clear" w:color="auto" w:fill="292423"/>
+        <w:spacing w:after="0" w:line="405" w:lineRule="atLeast"/>
+        <w:ind w:left="0" w:firstLine="0"/>
+        <w:jc w:val="left"/>
+        <w:rPr>
+          <w:rFonts w:ascii="Consolas" w:eastAsia="Times New Roman" w:hAnsi="Consolas" w:cs="Times New Roman"/>
+          <w:color w:val="CEB5B0"/>
+          <w:kern w:val="0"/>
+          <w:sz w:val="30"/>
+          <w:szCs w:val="30"/>
+          <w14:ligatures w14:val="none"/>
+        </w:rPr>
+      </w:pPr>
+      <w:r>
+        <w:rPr>
+          <w:rFonts w:ascii="Consolas" w:eastAsia="Times New Roman" w:hAnsi="Consolas" w:cs="Times New Roman"/>
+          <w:color w:val="F77A6A"/>
+          <w:kern w:val="0"/>
+          <w:sz w:val="30"/>
+          <w:szCs w:val="30"/>
+          <w14:ligatures w14:val="none"/>
+        </w:rPr>
+        <w:t xml:space="preserve">            </w:t>
+      </w:r>
+      <w:r>
+        <w:rPr>
+          <w:rFonts w:ascii="Consolas" w:eastAsia="Times New Roman" w:hAnsi="Consolas" w:cs="Times New Roman"/>
+          <w:color w:val="9991F1"/>
+          <w:kern w:val="0"/>
+          <w:sz w:val="30"/>
+          <w:szCs w:val="30"/>
+          <w14:ligatures w14:val="none"/>
+        </w:rPr>
+        <w:t>System</w:t>
+      </w:r>
+      <w:r>
+        <w:rPr>
+          <w:rFonts w:ascii="Consolas" w:eastAsia="Times New Roman" w:hAnsi="Consolas" w:cs="Times New Roman"/>
+          <w:color w:val="CEB5B0"/>
+          <w:kern w:val="0"/>
+          <w:sz w:val="30"/>
+          <w:szCs w:val="30"/>
+          <w14:ligatures w14:val="none"/>
+        </w:rPr>
+        <w:t>.</w:t>
+      </w:r>
+      <w:r>
+        <w:rPr>
+          <w:rFonts w:ascii="Consolas" w:eastAsia="Times New Roman" w:hAnsi="Consolas" w:cs="Times New Roman"/>
+          <w:color w:val="FFA777"/>
+          <w:kern w:val="0"/>
+          <w:sz w:val="30"/>
+          <w:szCs w:val="30"/>
+          <w14:ligatures w14:val="none"/>
+        </w:rPr>
+        <w:t>out</w:t>
+      </w:r>
+      <w:r>
+        <w:rPr>
+          <w:rFonts w:ascii="Consolas" w:eastAsia="Times New Roman" w:hAnsi="Consolas" w:cs="Times New Roman"/>
+          <w:color w:val="CEB5B0"/>
+          <w:kern w:val="0"/>
+          <w:sz w:val="30"/>
+          <w:szCs w:val="30"/>
+          <w14:ligatures w14:val="none"/>
+        </w:rPr>
+        <w:t>.</w:t>
+      </w:r>
+      <w:r>
+        <w:rPr>
+          <w:rFonts w:ascii="Consolas" w:eastAsia="Times New Roman" w:hAnsi="Consolas" w:cs="Times New Roman"/>
+          <w:color w:val="6EDDD6"/>
+          <w:kern w:val="0"/>
+          <w:sz w:val="30"/>
+          <w:szCs w:val="30"/>
+          <w14:ligatures w14:val="none"/>
+        </w:rPr>
+        <w:t>print</w:t>
+      </w:r>
+      <w:r>
+        <w:rPr>
+          <w:rFonts w:ascii="Consolas" w:eastAsia="Times New Roman" w:hAnsi="Consolas" w:cs="Times New Roman"/>
+          <w:color w:val="CEB5B0"/>
+          <w:kern w:val="0"/>
+          <w:sz w:val="30"/>
+          <w:szCs w:val="30"/>
+          <w14:ligatures w14:val="none"/>
+        </w:rPr>
+        <w:t>(</w:t>
+      </w:r>
+      <w:r>
+        <w:rPr>
+          <w:rFonts w:ascii="Consolas" w:eastAsia="Times New Roman" w:hAnsi="Consolas" w:cs="Times New Roman"/>
+          <w:color w:val="9DCC57"/>
+          <w:kern w:val="0"/>
+          <w:sz w:val="30"/>
+          <w:szCs w:val="30"/>
+          <w14:ligatures w14:val="none"/>
+        </w:rPr>
+        <w:t>"Enter the final score"</w:t>
+      </w:r>
+      <w:r>
+        <w:rPr>
+          <w:rFonts w:ascii="Consolas" w:eastAsia="Times New Roman" w:hAnsi="Consolas" w:cs="Times New Roman"/>
+          <w:color w:val="F77A6A"/>
+          <w:kern w:val="0"/>
+          <w:sz w:val="30"/>
+          <w:szCs w:val="30"/>
+          <w14:ligatures w14:val="none"/>
+        </w:rPr>
+        <w:t xml:space="preserve"> </w:t>
+      </w:r>
+      <w:r>
+        <w:rPr>
+          <w:rFonts w:ascii="Consolas" w:eastAsia="Times New Roman" w:hAnsi="Consolas" w:cs="Times New Roman"/>
+          <w:color w:val="F7D979"/>
+          <w:kern w:val="0"/>
+          <w:sz w:val="30"/>
+          <w:szCs w:val="30"/>
+          <w14:ligatures w14:val="none"/>
+        </w:rPr>
+        <w:t>+</w:t>
+      </w:r>
+      <w:r>
+        <w:rPr>
+          <w:rFonts w:ascii="Consolas" w:eastAsia="Times New Roman" w:hAnsi="Consolas" w:cs="Times New Roman"/>
+          <w:color w:val="F77A6A"/>
+          <w:kern w:val="0"/>
+          <w:sz w:val="30"/>
+          <w:szCs w:val="30"/>
+          <w14:ligatures w14:val="none"/>
+        </w:rPr>
+        <w:t xml:space="preserve"> i </w:t>
+      </w:r>
+      <w:r>
+        <w:rPr>
+          <w:rFonts w:ascii="Consolas" w:eastAsia="Times New Roman" w:hAnsi="Consolas" w:cs="Times New Roman"/>
+          <w:color w:val="F7D979"/>
+          <w:kern w:val="0"/>
+          <w:sz w:val="30"/>
+          <w:szCs w:val="30"/>
+          <w14:ligatures w14:val="none"/>
+        </w:rPr>
+        <w:t>+</w:t>
+      </w:r>
+      <w:r>
+        <w:rPr>
+          <w:rFonts w:ascii="Consolas" w:eastAsia="Times New Roman" w:hAnsi="Consolas" w:cs="Times New Roman"/>
+          <w:color w:val="F77A6A"/>
+          <w:kern w:val="0"/>
+          <w:sz w:val="30"/>
+          <w:szCs w:val="30"/>
+          <w14:ligatures w14:val="none"/>
+        </w:rPr>
+        <w:t xml:space="preserve"> </w:t>
+      </w:r>
+      <w:r>
+        <w:rPr>
+          <w:rFonts w:ascii="Consolas" w:eastAsia="Times New Roman" w:hAnsi="Consolas" w:cs="Times New Roman"/>
+          <w:color w:val="9DCC57"/>
+          <w:kern w:val="0"/>
+          <w:sz w:val="30"/>
+          <w:szCs w:val="30"/>
+          <w14:ligatures w14:val="none"/>
+        </w:rPr>
+        <w:t>" : "</w:t>
+      </w:r>
+      <w:r>
+        <w:rPr>
+          <w:rFonts w:ascii="Consolas" w:eastAsia="Times New Roman" w:hAnsi="Consolas" w:cs="Times New Roman"/>
+          <w:color w:val="CEB5B0"/>
+          <w:kern w:val="0"/>
+          <w:sz w:val="30"/>
+          <w:szCs w:val="30"/>
+          <w14:ligatures w14:val="none"/>
+        </w:rPr>
+        <w:t>);</w:t>
+      </w:r>
+    </w:p>
+    <w:p>
+      <w:pPr>
+        <w:shd w:val="clear" w:color="auto" w:fill="292423"/>
+        <w:spacing w:after="0" w:line="405" w:lineRule="atLeast"/>
+        <w:ind w:left="0" w:firstLine="0"/>
+        <w:jc w:val="left"/>
+        <w:rPr>
+          <w:rFonts w:ascii="Consolas" w:eastAsia="Times New Roman" w:hAnsi="Consolas" w:cs="Times New Roman"/>
+          <w:color w:val="CEB5B0"/>
+          <w:kern w:val="0"/>
+          <w:sz w:val="30"/>
+          <w:szCs w:val="30"/>
+          <w14:ligatures w14:val="none"/>
+        </w:rPr>
+      </w:pPr>
+      <w:r>
+        <w:rPr>
+          <w:rFonts w:ascii="Consolas" w:eastAsia="Times New Roman" w:hAnsi="Consolas" w:cs="Times New Roman"/>
+          <w:color w:val="F77A6A"/>
+          <w:kern w:val="0"/>
+          <w:sz w:val="30"/>
+          <w:szCs w:val="30"/>
+          <w14:ligatures w14:val="none"/>
+        </w:rPr>
+        <w:t>            finalScore</w:t>
+      </w:r>
+      <w:r>
+        <w:rPr>
+          <w:rFonts w:ascii="Consolas" w:eastAsia="Times New Roman" w:hAnsi="Consolas" w:cs="Times New Roman"/>
+          <w:color w:val="CEB5B0"/>
+          <w:kern w:val="0"/>
+          <w:sz w:val="30"/>
+          <w:szCs w:val="30"/>
+          <w14:ligatures w14:val="none"/>
+        </w:rPr>
+        <w:t>[</w:t>
+      </w:r>
+      <w:r>
+        <w:rPr>
+          <w:rFonts w:ascii="Consolas" w:eastAsia="Times New Roman" w:hAnsi="Consolas" w:cs="Times New Roman"/>
+          <w:color w:val="F77A6A"/>
+          <w:kern w:val="0"/>
+          <w:sz w:val="30"/>
+          <w:szCs w:val="30"/>
+          <w14:ligatures w14:val="none"/>
+        </w:rPr>
+        <w:t>i</w:t>
+      </w:r>
+      <w:r>
+        <w:rPr>
+          <w:rFonts w:ascii="Consolas" w:eastAsia="Times New Roman" w:hAnsi="Consolas" w:cs="Times New Roman"/>
+          <w:color w:val="CEB5B0"/>
+          <w:kern w:val="0"/>
+          <w:sz w:val="30"/>
+          <w:szCs w:val="30"/>
+          <w14:ligatures w14:val="none"/>
+        </w:rPr>
+        <w:t>]</w:t>
+      </w:r>
+      <w:r>
+        <w:rPr>
+          <w:rFonts w:ascii="Consolas" w:eastAsia="Times New Roman" w:hAnsi="Consolas" w:cs="Times New Roman"/>
+          <w:color w:val="F77A6A"/>
+          <w:kern w:val="0"/>
+          <w:sz w:val="30"/>
+          <w:szCs w:val="30"/>
+          <w14:ligatures w14:val="none"/>
+        </w:rPr>
+        <w:t xml:space="preserve"> </w:t>
+      </w:r>
+      <w:r>
+        <w:rPr>
+          <w:rFonts w:ascii="Consolas" w:eastAsia="Times New Roman" w:hAnsi="Consolas" w:cs="Times New Roman"/>
+          <w:color w:val="F7D979"/>
+          <w:kern w:val="0"/>
+          <w:sz w:val="30"/>
+          <w:szCs w:val="30"/>
+          <w14:ligatures w14:val="none"/>
+        </w:rPr>
+        <w:t>=</w:t>
+      </w:r>
+      <w:r>
+        <w:rPr>
+          <w:rFonts w:ascii="Consolas" w:eastAsia="Times New Roman" w:hAnsi="Consolas" w:cs="Times New Roman"/>
+          <w:color w:val="F77A6A"/>
+          <w:kern w:val="0"/>
+          <w:sz w:val="30"/>
+          <w:szCs w:val="30"/>
+          <w14:ligatures w14:val="none"/>
+        </w:rPr>
+        <w:t xml:space="preserve"> xn22</w:t>
+      </w:r>
+      <w:r>
+        <w:rPr>
+          <w:rFonts w:ascii="Consolas" w:eastAsia="Times New Roman" w:hAnsi="Consolas" w:cs="Times New Roman"/>
+          <w:color w:val="CEB5B0"/>
+          <w:kern w:val="0"/>
+          <w:sz w:val="30"/>
+          <w:szCs w:val="30"/>
+          <w14:ligatures w14:val="none"/>
+        </w:rPr>
+        <w:t>.</w:t>
+      </w:r>
+      <w:r>
+        <w:rPr>
+          <w:rFonts w:ascii="Consolas" w:eastAsia="Times New Roman" w:hAnsi="Consolas" w:cs="Times New Roman"/>
+          <w:color w:val="6EDDD6"/>
+          <w:kern w:val="0"/>
+          <w:sz w:val="30"/>
+          <w:szCs w:val="30"/>
+          <w14:ligatures w14:val="none"/>
+        </w:rPr>
+        <w:t>nextInt</w:t>
+      </w:r>
+      <w:r>
+        <w:rPr>
+          <w:rFonts w:ascii="Consolas" w:eastAsia="Times New Roman" w:hAnsi="Consolas" w:cs="Times New Roman"/>
+          <w:color w:val="CEB5B0"/>
+          <w:kern w:val="0"/>
+          <w:sz w:val="30"/>
+          <w:szCs w:val="30"/>
+          <w14:ligatures w14:val="none"/>
+        </w:rPr>
+        <w:t>();</w:t>
+      </w:r>
+    </w:p>
+    <w:p>
+      <w:pPr>
+        <w:ind w:left="730"/>
+      </w:pPr>
+    </w:p>
+    <w:p>
+      <w:pPr>
+        <w:ind w:left="730"/>
+      </w:pPr>
+      <w:r>
+        <w:lastRenderedPageBreak/>
+        <w:drawing>
+          <wp:inline distT="0" distB="0" distL="0" distR="0" wp14:anchorId="1D96482D" wp14:editId="3E0F6913">
+            <wp:extent cx="5769610" cy="1718310"/>
+            <wp:effectExtent l="0" t="0" r="2540" b="0"/>
+            <wp:docPr id="1691956768" name="Picture 1"/>
+            <wp:cNvGraphicFramePr>
+              <a:graphicFrameLocks xmlns:a="http://schemas.openxmlformats.org/drawingml/2006/main" noChangeAspect="1"/>
+            </wp:cNvGraphicFramePr>
+            <a:graphic xmlns:a="http://schemas.openxmlformats.org/drawingml/2006/main">
+              <a:graphicData uri="http://schemas.openxmlformats.org/drawingml/2006/picture">
+                <pic:pic xmlns:pic="http://schemas.openxmlformats.org/drawingml/2006/picture">
+                  <pic:nvPicPr>
+                    <pic:cNvPr id="1691956768" name=""/>
+                    <pic:cNvPicPr/>
+                  </pic:nvPicPr>
+                  <pic:blipFill>
+                    <a:blip r:embed="rId25"/>
+                    <a:stretch>
+                      <a:fillRect/>
+                    </a:stretch>
+                  </pic:blipFill>
+                  <pic:spPr>
+                    <a:xfrm>
+                      <a:off x="0" y="0"/>
+                      <a:ext cx="5769610" cy="1718310"/>
+                    </a:xfrm>
+                    <a:prstGeom prst="rect">
+                      <a:avLst/>
+                    </a:prstGeom>
+                  </pic:spPr>
+                </pic:pic>
+              </a:graphicData>
+            </a:graphic>
+          </wp:inline>
+        </w:drawing>
       </w:r>
     </w:p>
     <w:p>
@@ -5952,54 +6223,34 @@
         <w:spacing w:after="138"/>
         <w:ind w:hanging="360"/>
       </w:pPr>
-      <w:proofErr w:type="spellStart"/>
-      <w:r>
-        <w:t>Apa</w:t>
-      </w:r>
-      <w:proofErr w:type="spellEnd"/>
-      <w:r>
-        <w:t xml:space="preserve"> yang </w:t>
-      </w:r>
-      <w:proofErr w:type="spellStart"/>
-      <w:r>
-        <w:t>dimaksud</w:t>
-      </w:r>
-      <w:proofErr w:type="spellEnd"/>
-      <w:r>
-        <w:t xml:space="preserve"> dengan </w:t>
-      </w:r>
-      <w:proofErr w:type="spellStart"/>
-      <w:r>
-        <w:t>kondisi</w:t>
-      </w:r>
-      <w:proofErr w:type="spellEnd"/>
-      <w:r>
-        <w:t xml:space="preserve"> </w:t>
-      </w:r>
-      <w:proofErr w:type="spellStart"/>
+      <w:r>
+        <w:t xml:space="preserve">Apa yang dimaksud dengan kondisi </w:t>
+      </w:r>
       <w:r>
         <w:rPr>
           <w:b/>
         </w:rPr>
-        <w:t>i</w:t>
-      </w:r>
-      <w:proofErr w:type="spellEnd"/>
-      <w:r>
+        <w:t>i &lt; finalScore.length</w:t>
+      </w:r>
+      <w:r>
+        <w:t>?</w:t>
+      </w:r>
+    </w:p>
+    <w:p>
+      <w:pPr>
+        <w:spacing w:after="138"/>
+        <w:ind w:left="725" w:firstLine="0"/>
         <w:rPr>
           <w:b/>
-        </w:rPr>
-        <w:t xml:space="preserve"> &lt; </w:t>
-      </w:r>
-      <w:proofErr w:type="spellStart"/>
+          <w:bCs/>
+        </w:rPr>
+      </w:pPr>
       <w:r>
         <w:rPr>
           <w:b/>
-        </w:rPr>
-        <w:t>finalScore.length</w:t>
-      </w:r>
-      <w:proofErr w:type="spellEnd"/>
-      <w:r>
-        <w:t>?</w:t>
+          <w:bCs/>
+        </w:rPr>
+        <w:t>The length of the array itself, the length of the array is the length or many elements of an existing array</w:t>
       </w:r>
     </w:p>
     <w:p>
@@ -6039,7 +6290,7 @@
                     <pic:cNvPicPr/>
                   </pic:nvPicPr>
                   <pic:blipFill>
-                    <a:blip r:embed="rId24"/>
+                    <a:blip r:embed="rId26"/>
                     <a:stretch>
                       <a:fillRect/>
                     </a:stretch>
@@ -6071,6 +6322,101 @@
     </w:p>
     <w:p>
       <w:pPr>
+        <w:spacing w:after="138"/>
+        <w:ind w:left="730"/>
+        <w:rPr>
+          <w:b/>
+          <w:bCs/>
+        </w:rPr>
+      </w:pPr>
+      <w:r>
+        <w:rPr>
+          <w:b/>
+          <w:bCs/>
+        </w:rPr>
+        <w:t>The value of the loop itself will start from the value i=0 and I will be the index for the last array of values</w:t>
+      </w:r>
+    </w:p>
+    <w:p>
+      <w:pPr>
+        <w:spacing w:after="138"/>
+        <w:ind w:left="730"/>
+        <w:rPr>
+          <w:b/>
+          <w:bCs/>
+        </w:rPr>
+      </w:pPr>
+      <w:r>
+        <w:rPr>
+          <w:b/>
+          <w:bCs/>
+        </w:rPr>
+        <w:t>check whether the value of the final value with index I is greater than 70? If so, it will print</w:t>
+      </w:r>
+    </w:p>
+    <w:p>
+      <w:pPr>
+        <w:spacing w:after="138"/>
+        <w:ind w:left="730"/>
+        <w:rPr>
+          <w:b/>
+          <w:bCs/>
+        </w:rPr>
+      </w:pPr>
+      <w:r>
+        <w:rPr>
+          <w:b/>
+          <w:bCs/>
+        </w:rPr>
+        <w:t>otherwise, nothing is done</w:t>
+      </w:r>
+    </w:p>
+    <w:p>
+      <w:pPr>
+        <w:spacing w:after="138"/>
+        <w:ind w:left="730"/>
+      </w:pPr>
+      <w:r>
+        <w:lastRenderedPageBreak/>
+        <w:drawing>
+          <wp:inline distT="0" distB="0" distL="0" distR="0" wp14:anchorId="2A9B8A3B" wp14:editId="54F82443">
+            <wp:extent cx="5769610" cy="4300855"/>
+            <wp:effectExtent l="0" t="0" r="2540" b="4445"/>
+            <wp:docPr id="563345277" name="Picture 1"/>
+            <wp:cNvGraphicFramePr>
+              <a:graphicFrameLocks xmlns:a="http://schemas.openxmlformats.org/drawingml/2006/main" noChangeAspect="1"/>
+            </wp:cNvGraphicFramePr>
+            <a:graphic xmlns:a="http://schemas.openxmlformats.org/drawingml/2006/main">
+              <a:graphicData uri="http://schemas.openxmlformats.org/drawingml/2006/picture">
+                <pic:pic xmlns:pic="http://schemas.openxmlformats.org/drawingml/2006/picture">
+                  <pic:nvPicPr>
+                    <pic:cNvPr id="563345277" name=""/>
+                    <pic:cNvPicPr/>
+                  </pic:nvPicPr>
+                  <pic:blipFill>
+                    <a:blip r:embed="rId27"/>
+                    <a:stretch>
+                      <a:fillRect/>
+                    </a:stretch>
+                  </pic:blipFill>
+                  <pic:spPr>
+                    <a:xfrm>
+                      <a:off x="0" y="0"/>
+                      <a:ext cx="5769610" cy="4300855"/>
+                    </a:xfrm>
+                    <a:prstGeom prst="rect">
+                      <a:avLst/>
+                    </a:prstGeom>
+                  </pic:spPr>
+                </pic:pic>
+              </a:graphicData>
+            </a:graphic>
+          </wp:inline>
+        </w:drawing>
+      </w:r>
+    </w:p>
+    <w:p>
+      <w:pPr>
         <w:numPr>
           <w:ilvl w:val="0"/>
           <w:numId w:val="5"/>
@@ -6092,7 +6438,6 @@
         <w:rPr>
           <w:noProof/>
         </w:rPr>
-        <w:lastRenderedPageBreak/>
         <w:drawing>
           <wp:inline distT="0" distB="0" distL="0" distR="0">
             <wp:extent cx="2341601" cy="3561214"/>
@@ -6107,7 +6452,7 @@
                     <pic:cNvPicPr/>
                   </pic:nvPicPr>
                   <pic:blipFill>
-                    <a:blip r:embed="rId25"/>
+                    <a:blip r:embed="rId28"/>
                     <a:stretch>
                       <a:fillRect/>
                     </a:stretch>
@@ -6130,6 +6475,1018 @@
     </w:p>
     <w:p>
       <w:pPr>
+        <w:shd w:val="clear" w:color="auto" w:fill="292423"/>
+        <w:spacing w:after="0" w:line="405" w:lineRule="atLeast"/>
+        <w:ind w:left="0" w:firstLine="0"/>
+        <w:jc w:val="left"/>
+        <w:rPr>
+          <w:rFonts w:ascii="Consolas" w:eastAsia="Times New Roman" w:hAnsi="Consolas" w:cs="Times New Roman"/>
+          <w:color w:val="CEB5B0"/>
+          <w:kern w:val="0"/>
+          <w:sz w:val="30"/>
+          <w:szCs w:val="30"/>
+          <w14:ligatures w14:val="none"/>
+        </w:rPr>
+      </w:pPr>
+      <w:r>
+        <w:rPr>
+          <w:rFonts w:ascii="Consolas" w:eastAsia="Times New Roman" w:hAnsi="Consolas" w:cs="Times New Roman"/>
+          <w:color w:val="F77A6A"/>
+          <w:kern w:val="0"/>
+          <w:sz w:val="30"/>
+          <w:szCs w:val="30"/>
+          <w14:ligatures w14:val="none"/>
+        </w:rPr>
+        <w:lastRenderedPageBreak/>
+        <w:t xml:space="preserve">    </w:t>
+      </w:r>
+      <w:r>
+        <w:rPr>
+          <w:rFonts w:ascii="Consolas" w:eastAsia="Times New Roman" w:hAnsi="Consolas" w:cs="Times New Roman"/>
+          <w:color w:val="CEB5B0"/>
+          <w:kern w:val="0"/>
+          <w:sz w:val="30"/>
+          <w:szCs w:val="30"/>
+          <w14:ligatures w14:val="none"/>
+        </w:rPr>
+        <w:t>}</w:t>
+      </w:r>
+      <w:r>
+        <w:rPr>
+          <w:rFonts w:ascii="Consolas" w:eastAsia="Times New Roman" w:hAnsi="Consolas" w:cs="Times New Roman"/>
+          <w:color w:val="F7D979"/>
+          <w:kern w:val="0"/>
+          <w:sz w:val="30"/>
+          <w:szCs w:val="30"/>
+          <w14:ligatures w14:val="none"/>
+        </w:rPr>
+        <w:t>for</w:t>
+      </w:r>
+      <w:r>
+        <w:rPr>
+          <w:rFonts w:ascii="Consolas" w:eastAsia="Times New Roman" w:hAnsi="Consolas" w:cs="Times New Roman"/>
+          <w:color w:val="F77A6A"/>
+          <w:kern w:val="0"/>
+          <w:sz w:val="30"/>
+          <w:szCs w:val="30"/>
+          <w14:ligatures w14:val="none"/>
+        </w:rPr>
+        <w:t xml:space="preserve"> </w:t>
+      </w:r>
+      <w:r>
+        <w:rPr>
+          <w:rFonts w:ascii="Consolas" w:eastAsia="Times New Roman" w:hAnsi="Consolas" w:cs="Times New Roman"/>
+          <w:color w:val="CEB5B0"/>
+          <w:kern w:val="0"/>
+          <w:sz w:val="30"/>
+          <w:szCs w:val="30"/>
+          <w14:ligatures w14:val="none"/>
+        </w:rPr>
+        <w:t>(</w:t>
+      </w:r>
+      <w:r>
+        <w:rPr>
+          <w:rFonts w:ascii="Consolas" w:eastAsia="Times New Roman" w:hAnsi="Consolas" w:cs="Times New Roman"/>
+          <w:color w:val="9991F1"/>
+          <w:kern w:val="0"/>
+          <w:sz w:val="30"/>
+          <w:szCs w:val="30"/>
+          <w14:ligatures w14:val="none"/>
+        </w:rPr>
+        <w:t>int</w:t>
+      </w:r>
+      <w:r>
+        <w:rPr>
+          <w:rFonts w:ascii="Consolas" w:eastAsia="Times New Roman" w:hAnsi="Consolas" w:cs="Times New Roman"/>
+          <w:color w:val="F77A6A"/>
+          <w:kern w:val="0"/>
+          <w:sz w:val="30"/>
+          <w:szCs w:val="30"/>
+          <w14:ligatures w14:val="none"/>
+        </w:rPr>
+        <w:t xml:space="preserve"> i </w:t>
+      </w:r>
+      <w:r>
+        <w:rPr>
+          <w:rFonts w:ascii="Consolas" w:eastAsia="Times New Roman" w:hAnsi="Consolas" w:cs="Times New Roman"/>
+          <w:color w:val="F7D979"/>
+          <w:kern w:val="0"/>
+          <w:sz w:val="30"/>
+          <w:szCs w:val="30"/>
+          <w14:ligatures w14:val="none"/>
+        </w:rPr>
+        <w:t>=</w:t>
+      </w:r>
+      <w:r>
+        <w:rPr>
+          <w:rFonts w:ascii="Consolas" w:eastAsia="Times New Roman" w:hAnsi="Consolas" w:cs="Times New Roman"/>
+          <w:color w:val="F77A6A"/>
+          <w:kern w:val="0"/>
+          <w:sz w:val="30"/>
+          <w:szCs w:val="30"/>
+          <w14:ligatures w14:val="none"/>
+        </w:rPr>
+        <w:t xml:space="preserve"> </w:t>
+      </w:r>
+      <w:r>
+        <w:rPr>
+          <w:rFonts w:ascii="Consolas" w:eastAsia="Times New Roman" w:hAnsi="Consolas" w:cs="Times New Roman"/>
+          <w:color w:val="FFA777"/>
+          <w:kern w:val="0"/>
+          <w:sz w:val="30"/>
+          <w:szCs w:val="30"/>
+          <w14:ligatures w14:val="none"/>
+        </w:rPr>
+        <w:t>0</w:t>
+      </w:r>
+      <w:r>
+        <w:rPr>
+          <w:rFonts w:ascii="Consolas" w:eastAsia="Times New Roman" w:hAnsi="Consolas" w:cs="Times New Roman"/>
+          <w:color w:val="CEB5B0"/>
+          <w:kern w:val="0"/>
+          <w:sz w:val="30"/>
+          <w:szCs w:val="30"/>
+          <w14:ligatures w14:val="none"/>
+        </w:rPr>
+        <w:t>;</w:t>
+      </w:r>
+      <w:r>
+        <w:rPr>
+          <w:rFonts w:ascii="Consolas" w:eastAsia="Times New Roman" w:hAnsi="Consolas" w:cs="Times New Roman"/>
+          <w:color w:val="F77A6A"/>
+          <w:kern w:val="0"/>
+          <w:sz w:val="30"/>
+          <w:szCs w:val="30"/>
+          <w14:ligatures w14:val="none"/>
+        </w:rPr>
+        <w:t xml:space="preserve"> i </w:t>
+      </w:r>
+      <w:r>
+        <w:rPr>
+          <w:rFonts w:ascii="Consolas" w:eastAsia="Times New Roman" w:hAnsi="Consolas" w:cs="Times New Roman"/>
+          <w:color w:val="F7D979"/>
+          <w:kern w:val="0"/>
+          <w:sz w:val="30"/>
+          <w:szCs w:val="30"/>
+          <w14:ligatures w14:val="none"/>
+        </w:rPr>
+        <w:t>&lt;</w:t>
+      </w:r>
+      <w:r>
+        <w:rPr>
+          <w:rFonts w:ascii="Consolas" w:eastAsia="Times New Roman" w:hAnsi="Consolas" w:cs="Times New Roman"/>
+          <w:color w:val="F77A6A"/>
+          <w:kern w:val="0"/>
+          <w:sz w:val="30"/>
+          <w:szCs w:val="30"/>
+          <w14:ligatures w14:val="none"/>
+        </w:rPr>
+        <w:t xml:space="preserve"> finalScore</w:t>
+      </w:r>
+      <w:r>
+        <w:rPr>
+          <w:rFonts w:ascii="Consolas" w:eastAsia="Times New Roman" w:hAnsi="Consolas" w:cs="Times New Roman"/>
+          <w:color w:val="CEB5B0"/>
+          <w:kern w:val="0"/>
+          <w:sz w:val="30"/>
+          <w:szCs w:val="30"/>
+          <w14:ligatures w14:val="none"/>
+        </w:rPr>
+        <w:t>.</w:t>
+      </w:r>
+      <w:r>
+        <w:rPr>
+          <w:rFonts w:ascii="Consolas" w:eastAsia="Times New Roman" w:hAnsi="Consolas" w:cs="Times New Roman"/>
+          <w:color w:val="FFA777"/>
+          <w:kern w:val="0"/>
+          <w:sz w:val="30"/>
+          <w:szCs w:val="30"/>
+          <w14:ligatures w14:val="none"/>
+        </w:rPr>
+        <w:t>length</w:t>
+      </w:r>
+      <w:r>
+        <w:rPr>
+          <w:rFonts w:ascii="Consolas" w:eastAsia="Times New Roman" w:hAnsi="Consolas" w:cs="Times New Roman"/>
+          <w:color w:val="CEB5B0"/>
+          <w:kern w:val="0"/>
+          <w:sz w:val="30"/>
+          <w:szCs w:val="30"/>
+          <w14:ligatures w14:val="none"/>
+        </w:rPr>
+        <w:t>;</w:t>
+      </w:r>
+      <w:r>
+        <w:rPr>
+          <w:rFonts w:ascii="Consolas" w:eastAsia="Times New Roman" w:hAnsi="Consolas" w:cs="Times New Roman"/>
+          <w:color w:val="F77A6A"/>
+          <w:kern w:val="0"/>
+          <w:sz w:val="30"/>
+          <w:szCs w:val="30"/>
+          <w14:ligatures w14:val="none"/>
+        </w:rPr>
+        <w:t xml:space="preserve"> i</w:t>
+      </w:r>
+      <w:r>
+        <w:rPr>
+          <w:rFonts w:ascii="Consolas" w:eastAsia="Times New Roman" w:hAnsi="Consolas" w:cs="Times New Roman"/>
+          <w:color w:val="CEB5B0"/>
+          <w:kern w:val="0"/>
+          <w:sz w:val="30"/>
+          <w:szCs w:val="30"/>
+          <w14:ligatures w14:val="none"/>
+        </w:rPr>
+        <w:t>++)</w:t>
+      </w:r>
+      <w:r>
+        <w:rPr>
+          <w:rFonts w:ascii="Consolas" w:eastAsia="Times New Roman" w:hAnsi="Consolas" w:cs="Times New Roman"/>
+          <w:color w:val="F77A6A"/>
+          <w:kern w:val="0"/>
+          <w:sz w:val="30"/>
+          <w:szCs w:val="30"/>
+          <w14:ligatures w14:val="none"/>
+        </w:rPr>
+        <w:t xml:space="preserve"> </w:t>
+      </w:r>
+      <w:r>
+        <w:rPr>
+          <w:rFonts w:ascii="Consolas" w:eastAsia="Times New Roman" w:hAnsi="Consolas" w:cs="Times New Roman"/>
+          <w:color w:val="CEB5B0"/>
+          <w:kern w:val="0"/>
+          <w:sz w:val="30"/>
+          <w:szCs w:val="30"/>
+          <w14:ligatures w14:val="none"/>
+        </w:rPr>
+        <w:t>{</w:t>
+      </w:r>
+    </w:p>
+    <w:p>
+      <w:pPr>
+        <w:shd w:val="clear" w:color="auto" w:fill="292423"/>
+        <w:spacing w:after="0" w:line="405" w:lineRule="atLeast"/>
+        <w:ind w:left="0" w:firstLine="0"/>
+        <w:jc w:val="left"/>
+        <w:rPr>
+          <w:rFonts w:ascii="Consolas" w:eastAsia="Times New Roman" w:hAnsi="Consolas" w:cs="Times New Roman"/>
+          <w:color w:val="CEB5B0"/>
+          <w:kern w:val="0"/>
+          <w:sz w:val="30"/>
+          <w:szCs w:val="30"/>
+          <w14:ligatures w14:val="none"/>
+        </w:rPr>
+      </w:pPr>
+      <w:r>
+        <w:rPr>
+          <w:rFonts w:ascii="Consolas" w:eastAsia="Times New Roman" w:hAnsi="Consolas" w:cs="Times New Roman"/>
+          <w:color w:val="F77A6A"/>
+          <w:kern w:val="0"/>
+          <w:sz w:val="30"/>
+          <w:szCs w:val="30"/>
+          <w14:ligatures w14:val="none"/>
+        </w:rPr>
+        <w:t xml:space="preserve">                    </w:t>
+      </w:r>
+      <w:r>
+        <w:rPr>
+          <w:rFonts w:ascii="Consolas" w:eastAsia="Times New Roman" w:hAnsi="Consolas" w:cs="Times New Roman"/>
+          <w:color w:val="F7D979"/>
+          <w:kern w:val="0"/>
+          <w:sz w:val="30"/>
+          <w:szCs w:val="30"/>
+          <w14:ligatures w14:val="none"/>
+        </w:rPr>
+        <w:t>if</w:t>
+      </w:r>
+      <w:r>
+        <w:rPr>
+          <w:rFonts w:ascii="Consolas" w:eastAsia="Times New Roman" w:hAnsi="Consolas" w:cs="Times New Roman"/>
+          <w:color w:val="F77A6A"/>
+          <w:kern w:val="0"/>
+          <w:sz w:val="30"/>
+          <w:szCs w:val="30"/>
+          <w14:ligatures w14:val="none"/>
+        </w:rPr>
+        <w:t xml:space="preserve"> </w:t>
+      </w:r>
+      <w:r>
+        <w:rPr>
+          <w:rFonts w:ascii="Consolas" w:eastAsia="Times New Roman" w:hAnsi="Consolas" w:cs="Times New Roman"/>
+          <w:color w:val="CEB5B0"/>
+          <w:kern w:val="0"/>
+          <w:sz w:val="30"/>
+          <w:szCs w:val="30"/>
+          <w14:ligatures w14:val="none"/>
+        </w:rPr>
+        <w:t>(</w:t>
+      </w:r>
+      <w:r>
+        <w:rPr>
+          <w:rFonts w:ascii="Consolas" w:eastAsia="Times New Roman" w:hAnsi="Consolas" w:cs="Times New Roman"/>
+          <w:color w:val="F77A6A"/>
+          <w:kern w:val="0"/>
+          <w:sz w:val="30"/>
+          <w:szCs w:val="30"/>
+          <w14:ligatures w14:val="none"/>
+        </w:rPr>
+        <w:t>finalScore</w:t>
+      </w:r>
+      <w:r>
+        <w:rPr>
+          <w:rFonts w:ascii="Consolas" w:eastAsia="Times New Roman" w:hAnsi="Consolas" w:cs="Times New Roman"/>
+          <w:color w:val="CEB5B0"/>
+          <w:kern w:val="0"/>
+          <w:sz w:val="30"/>
+          <w:szCs w:val="30"/>
+          <w14:ligatures w14:val="none"/>
+        </w:rPr>
+        <w:t>[</w:t>
+      </w:r>
+      <w:r>
+        <w:rPr>
+          <w:rFonts w:ascii="Consolas" w:eastAsia="Times New Roman" w:hAnsi="Consolas" w:cs="Times New Roman"/>
+          <w:color w:val="F77A6A"/>
+          <w:kern w:val="0"/>
+          <w:sz w:val="30"/>
+          <w:szCs w:val="30"/>
+          <w14:ligatures w14:val="none"/>
+        </w:rPr>
+        <w:t>i</w:t>
+      </w:r>
+      <w:r>
+        <w:rPr>
+          <w:rFonts w:ascii="Consolas" w:eastAsia="Times New Roman" w:hAnsi="Consolas" w:cs="Times New Roman"/>
+          <w:color w:val="CEB5B0"/>
+          <w:kern w:val="0"/>
+          <w:sz w:val="30"/>
+          <w:szCs w:val="30"/>
+          <w14:ligatures w14:val="none"/>
+        </w:rPr>
+        <w:t>]</w:t>
+      </w:r>
+      <w:r>
+        <w:rPr>
+          <w:rFonts w:ascii="Consolas" w:eastAsia="Times New Roman" w:hAnsi="Consolas" w:cs="Times New Roman"/>
+          <w:color w:val="F77A6A"/>
+          <w:kern w:val="0"/>
+          <w:sz w:val="30"/>
+          <w:szCs w:val="30"/>
+          <w14:ligatures w14:val="none"/>
+        </w:rPr>
+        <w:t xml:space="preserve"> </w:t>
+      </w:r>
+      <w:r>
+        <w:rPr>
+          <w:rFonts w:ascii="Consolas" w:eastAsia="Times New Roman" w:hAnsi="Consolas" w:cs="Times New Roman"/>
+          <w:color w:val="F7D979"/>
+          <w:kern w:val="0"/>
+          <w:sz w:val="30"/>
+          <w:szCs w:val="30"/>
+          <w14:ligatures w14:val="none"/>
+        </w:rPr>
+        <w:t>&gt;</w:t>
+      </w:r>
+      <w:r>
+        <w:rPr>
+          <w:rFonts w:ascii="Consolas" w:eastAsia="Times New Roman" w:hAnsi="Consolas" w:cs="Times New Roman"/>
+          <w:color w:val="F77A6A"/>
+          <w:kern w:val="0"/>
+          <w:sz w:val="30"/>
+          <w:szCs w:val="30"/>
+          <w14:ligatures w14:val="none"/>
+        </w:rPr>
+        <w:t xml:space="preserve"> </w:t>
+      </w:r>
+      <w:r>
+        <w:rPr>
+          <w:rFonts w:ascii="Consolas" w:eastAsia="Times New Roman" w:hAnsi="Consolas" w:cs="Times New Roman"/>
+          <w:color w:val="FFA777"/>
+          <w:kern w:val="0"/>
+          <w:sz w:val="30"/>
+          <w:szCs w:val="30"/>
+          <w14:ligatures w14:val="none"/>
+        </w:rPr>
+        <w:t>70</w:t>
+      </w:r>
+      <w:r>
+        <w:rPr>
+          <w:rFonts w:ascii="Consolas" w:eastAsia="Times New Roman" w:hAnsi="Consolas" w:cs="Times New Roman"/>
+          <w:color w:val="CEB5B0"/>
+          <w:kern w:val="0"/>
+          <w:sz w:val="30"/>
+          <w:szCs w:val="30"/>
+          <w14:ligatures w14:val="none"/>
+        </w:rPr>
+        <w:t>)</w:t>
+      </w:r>
+      <w:r>
+        <w:rPr>
+          <w:rFonts w:ascii="Consolas" w:eastAsia="Times New Roman" w:hAnsi="Consolas" w:cs="Times New Roman"/>
+          <w:color w:val="F77A6A"/>
+          <w:kern w:val="0"/>
+          <w:sz w:val="30"/>
+          <w:szCs w:val="30"/>
+          <w14:ligatures w14:val="none"/>
+        </w:rPr>
+        <w:t xml:space="preserve"> </w:t>
+      </w:r>
+      <w:r>
+        <w:rPr>
+          <w:rFonts w:ascii="Consolas" w:eastAsia="Times New Roman" w:hAnsi="Consolas" w:cs="Times New Roman"/>
+          <w:color w:val="CEB5B0"/>
+          <w:kern w:val="0"/>
+          <w:sz w:val="30"/>
+          <w:szCs w:val="30"/>
+          <w14:ligatures w14:val="none"/>
+        </w:rPr>
+        <w:t>{</w:t>
+      </w:r>
+    </w:p>
+    <w:p>
+      <w:pPr>
+        <w:shd w:val="clear" w:color="auto" w:fill="292423"/>
+        <w:spacing w:after="0" w:line="405" w:lineRule="atLeast"/>
+        <w:ind w:left="0" w:firstLine="0"/>
+        <w:jc w:val="left"/>
+        <w:rPr>
+          <w:rFonts w:ascii="Consolas" w:eastAsia="Times New Roman" w:hAnsi="Consolas" w:cs="Times New Roman"/>
+          <w:color w:val="CEB5B0"/>
+          <w:kern w:val="0"/>
+          <w:sz w:val="30"/>
+          <w:szCs w:val="30"/>
+          <w14:ligatures w14:val="none"/>
+        </w:rPr>
+      </w:pPr>
+      <w:r>
+        <w:rPr>
+          <w:rFonts w:ascii="Consolas" w:eastAsia="Times New Roman" w:hAnsi="Consolas" w:cs="Times New Roman"/>
+          <w:color w:val="F77A6A"/>
+          <w:kern w:val="0"/>
+          <w:sz w:val="30"/>
+          <w:szCs w:val="30"/>
+          <w14:ligatures w14:val="none"/>
+        </w:rPr>
+        <w:t xml:space="preserve">                        </w:t>
+      </w:r>
+      <w:r>
+        <w:rPr>
+          <w:rFonts w:ascii="Consolas" w:eastAsia="Times New Roman" w:hAnsi="Consolas" w:cs="Times New Roman"/>
+          <w:color w:val="9991F1"/>
+          <w:kern w:val="0"/>
+          <w:sz w:val="30"/>
+          <w:szCs w:val="30"/>
+          <w14:ligatures w14:val="none"/>
+        </w:rPr>
+        <w:t>System</w:t>
+      </w:r>
+      <w:r>
+        <w:rPr>
+          <w:rFonts w:ascii="Consolas" w:eastAsia="Times New Roman" w:hAnsi="Consolas" w:cs="Times New Roman"/>
+          <w:color w:val="CEB5B0"/>
+          <w:kern w:val="0"/>
+          <w:sz w:val="30"/>
+          <w:szCs w:val="30"/>
+          <w14:ligatures w14:val="none"/>
+        </w:rPr>
+        <w:t>.</w:t>
+      </w:r>
+      <w:r>
+        <w:rPr>
+          <w:rFonts w:ascii="Consolas" w:eastAsia="Times New Roman" w:hAnsi="Consolas" w:cs="Times New Roman"/>
+          <w:color w:val="FFA777"/>
+          <w:kern w:val="0"/>
+          <w:sz w:val="30"/>
+          <w:szCs w:val="30"/>
+          <w14:ligatures w14:val="none"/>
+        </w:rPr>
+        <w:t>out</w:t>
+      </w:r>
+      <w:r>
+        <w:rPr>
+          <w:rFonts w:ascii="Consolas" w:eastAsia="Times New Roman" w:hAnsi="Consolas" w:cs="Times New Roman"/>
+          <w:color w:val="CEB5B0"/>
+          <w:kern w:val="0"/>
+          <w:sz w:val="30"/>
+          <w:szCs w:val="30"/>
+          <w14:ligatures w14:val="none"/>
+        </w:rPr>
+        <w:t>.</w:t>
+      </w:r>
+      <w:r>
+        <w:rPr>
+          <w:rFonts w:ascii="Consolas" w:eastAsia="Times New Roman" w:hAnsi="Consolas" w:cs="Times New Roman"/>
+          <w:color w:val="6EDDD6"/>
+          <w:kern w:val="0"/>
+          <w:sz w:val="30"/>
+          <w:szCs w:val="30"/>
+          <w14:ligatures w14:val="none"/>
+        </w:rPr>
+        <w:t>println</w:t>
+      </w:r>
+      <w:r>
+        <w:rPr>
+          <w:rFonts w:ascii="Consolas" w:eastAsia="Times New Roman" w:hAnsi="Consolas" w:cs="Times New Roman"/>
+          <w:color w:val="CEB5B0"/>
+          <w:kern w:val="0"/>
+          <w:sz w:val="30"/>
+          <w:szCs w:val="30"/>
+          <w14:ligatures w14:val="none"/>
+        </w:rPr>
+        <w:t>(</w:t>
+      </w:r>
+      <w:r>
+        <w:rPr>
+          <w:rFonts w:ascii="Consolas" w:eastAsia="Times New Roman" w:hAnsi="Consolas" w:cs="Times New Roman"/>
+          <w:color w:val="9DCC57"/>
+          <w:kern w:val="0"/>
+          <w:sz w:val="30"/>
+          <w:szCs w:val="30"/>
+          <w14:ligatures w14:val="none"/>
+        </w:rPr>
+        <w:t>"Student "</w:t>
+      </w:r>
+      <w:r>
+        <w:rPr>
+          <w:rFonts w:ascii="Consolas" w:eastAsia="Times New Roman" w:hAnsi="Consolas" w:cs="Times New Roman"/>
+          <w:color w:val="F77A6A"/>
+          <w:kern w:val="0"/>
+          <w:sz w:val="30"/>
+          <w:szCs w:val="30"/>
+          <w14:ligatures w14:val="none"/>
+        </w:rPr>
+        <w:t xml:space="preserve"> </w:t>
+      </w:r>
+      <w:r>
+        <w:rPr>
+          <w:rFonts w:ascii="Consolas" w:eastAsia="Times New Roman" w:hAnsi="Consolas" w:cs="Times New Roman"/>
+          <w:color w:val="F7D979"/>
+          <w:kern w:val="0"/>
+          <w:sz w:val="30"/>
+          <w:szCs w:val="30"/>
+          <w14:ligatures w14:val="none"/>
+        </w:rPr>
+        <w:t>+</w:t>
+      </w:r>
+      <w:r>
+        <w:rPr>
+          <w:rFonts w:ascii="Consolas" w:eastAsia="Times New Roman" w:hAnsi="Consolas" w:cs="Times New Roman"/>
+          <w:color w:val="F77A6A"/>
+          <w:kern w:val="0"/>
+          <w:sz w:val="30"/>
+          <w:szCs w:val="30"/>
+          <w14:ligatures w14:val="none"/>
+        </w:rPr>
+        <w:t xml:space="preserve"> i </w:t>
+      </w:r>
+      <w:r>
+        <w:rPr>
+          <w:rFonts w:ascii="Consolas" w:eastAsia="Times New Roman" w:hAnsi="Consolas" w:cs="Times New Roman"/>
+          <w:color w:val="F7D979"/>
+          <w:kern w:val="0"/>
+          <w:sz w:val="30"/>
+          <w:szCs w:val="30"/>
+          <w14:ligatures w14:val="none"/>
+        </w:rPr>
+        <w:t>+</w:t>
+      </w:r>
+      <w:r>
+        <w:rPr>
+          <w:rFonts w:ascii="Consolas" w:eastAsia="Times New Roman" w:hAnsi="Consolas" w:cs="Times New Roman"/>
+          <w:color w:val="F77A6A"/>
+          <w:kern w:val="0"/>
+          <w:sz w:val="30"/>
+          <w:szCs w:val="30"/>
+          <w14:ligatures w14:val="none"/>
+        </w:rPr>
+        <w:t xml:space="preserve"> </w:t>
+      </w:r>
+      <w:r>
+        <w:rPr>
+          <w:rFonts w:ascii="Consolas" w:eastAsia="Times New Roman" w:hAnsi="Consolas" w:cs="Times New Roman"/>
+          <w:color w:val="9DCC57"/>
+          <w:kern w:val="0"/>
+          <w:sz w:val="30"/>
+          <w:szCs w:val="30"/>
+          <w14:ligatures w14:val="none"/>
+        </w:rPr>
+        <w:t>"PASSED AWAY!"</w:t>
+      </w:r>
+      <w:r>
+        <w:rPr>
+          <w:rFonts w:ascii="Consolas" w:eastAsia="Times New Roman" w:hAnsi="Consolas" w:cs="Times New Roman"/>
+          <w:color w:val="CEB5B0"/>
+          <w:kern w:val="0"/>
+          <w:sz w:val="30"/>
+          <w:szCs w:val="30"/>
+          <w14:ligatures w14:val="none"/>
+        </w:rPr>
+        <w:t>);</w:t>
+      </w:r>
+    </w:p>
+    <w:p>
+      <w:pPr>
+        <w:shd w:val="clear" w:color="auto" w:fill="292423"/>
+        <w:spacing w:after="0" w:line="405" w:lineRule="atLeast"/>
+        <w:ind w:left="0" w:firstLine="0"/>
+        <w:jc w:val="left"/>
+        <w:rPr>
+          <w:rFonts w:ascii="Consolas" w:eastAsia="Times New Roman" w:hAnsi="Consolas" w:cs="Times New Roman"/>
+          <w:color w:val="CEB5B0"/>
+          <w:kern w:val="0"/>
+          <w:sz w:val="30"/>
+          <w:szCs w:val="30"/>
+          <w14:ligatures w14:val="none"/>
+        </w:rPr>
+      </w:pPr>
+      <w:r>
+        <w:rPr>
+          <w:rFonts w:ascii="Consolas" w:eastAsia="Times New Roman" w:hAnsi="Consolas" w:cs="Times New Roman"/>
+          <w:color w:val="F77A6A"/>
+          <w:kern w:val="0"/>
+          <w:sz w:val="30"/>
+          <w:szCs w:val="30"/>
+          <w14:ligatures w14:val="none"/>
+        </w:rPr>
+        <w:t xml:space="preserve">                    </w:t>
+      </w:r>
+      <w:r>
+        <w:rPr>
+          <w:rFonts w:ascii="Consolas" w:eastAsia="Times New Roman" w:hAnsi="Consolas" w:cs="Times New Roman"/>
+          <w:color w:val="CEB5B0"/>
+          <w:kern w:val="0"/>
+          <w:sz w:val="30"/>
+          <w:szCs w:val="30"/>
+          <w14:ligatures w14:val="none"/>
+        </w:rPr>
+        <w:t>}</w:t>
+      </w:r>
+      <w:r>
+        <w:rPr>
+          <w:rFonts w:ascii="Consolas" w:eastAsia="Times New Roman" w:hAnsi="Consolas" w:cs="Times New Roman"/>
+          <w:color w:val="F7D979"/>
+          <w:kern w:val="0"/>
+          <w:sz w:val="30"/>
+          <w:szCs w:val="30"/>
+          <w14:ligatures w14:val="none"/>
+        </w:rPr>
+        <w:t>else</w:t>
+      </w:r>
+      <w:r>
+        <w:rPr>
+          <w:rFonts w:ascii="Consolas" w:eastAsia="Times New Roman" w:hAnsi="Consolas" w:cs="Times New Roman"/>
+          <w:color w:val="F77A6A"/>
+          <w:kern w:val="0"/>
+          <w:sz w:val="30"/>
+          <w:szCs w:val="30"/>
+          <w14:ligatures w14:val="none"/>
+        </w:rPr>
+        <w:t xml:space="preserve"> </w:t>
+      </w:r>
+      <w:r>
+        <w:rPr>
+          <w:rFonts w:ascii="Consolas" w:eastAsia="Times New Roman" w:hAnsi="Consolas" w:cs="Times New Roman"/>
+          <w:color w:val="CEB5B0"/>
+          <w:kern w:val="0"/>
+          <w:sz w:val="30"/>
+          <w:szCs w:val="30"/>
+          <w14:ligatures w14:val="none"/>
+        </w:rPr>
+        <w:t>{</w:t>
+      </w:r>
+    </w:p>
+    <w:p>
+      <w:pPr>
+        <w:shd w:val="clear" w:color="auto" w:fill="292423"/>
+        <w:spacing w:after="0" w:line="405" w:lineRule="atLeast"/>
+        <w:ind w:left="0" w:firstLine="0"/>
+        <w:jc w:val="left"/>
+        <w:rPr>
+          <w:rFonts w:ascii="Consolas" w:eastAsia="Times New Roman" w:hAnsi="Consolas" w:cs="Times New Roman"/>
+          <w:color w:val="CEB5B0"/>
+          <w:kern w:val="0"/>
+          <w:sz w:val="30"/>
+          <w:szCs w:val="30"/>
+          <w14:ligatures w14:val="none"/>
+        </w:rPr>
+      </w:pPr>
+      <w:r>
+        <w:rPr>
+          <w:rFonts w:ascii="Consolas" w:eastAsia="Times New Roman" w:hAnsi="Consolas" w:cs="Times New Roman"/>
+          <w:color w:val="F77A6A"/>
+          <w:kern w:val="0"/>
+          <w:sz w:val="30"/>
+          <w:szCs w:val="30"/>
+          <w14:ligatures w14:val="none"/>
+        </w:rPr>
+        <w:t xml:space="preserve">                        </w:t>
+      </w:r>
+      <w:r>
+        <w:rPr>
+          <w:rFonts w:ascii="Consolas" w:eastAsia="Times New Roman" w:hAnsi="Consolas" w:cs="Times New Roman"/>
+          <w:color w:val="9991F1"/>
+          <w:kern w:val="0"/>
+          <w:sz w:val="30"/>
+          <w:szCs w:val="30"/>
+          <w14:ligatures w14:val="none"/>
+        </w:rPr>
+        <w:t>System</w:t>
+      </w:r>
+      <w:r>
+        <w:rPr>
+          <w:rFonts w:ascii="Consolas" w:eastAsia="Times New Roman" w:hAnsi="Consolas" w:cs="Times New Roman"/>
+          <w:color w:val="CEB5B0"/>
+          <w:kern w:val="0"/>
+          <w:sz w:val="30"/>
+          <w:szCs w:val="30"/>
+          <w14:ligatures w14:val="none"/>
+        </w:rPr>
+        <w:t>.</w:t>
+      </w:r>
+      <w:r>
+        <w:rPr>
+          <w:rFonts w:ascii="Consolas" w:eastAsia="Times New Roman" w:hAnsi="Consolas" w:cs="Times New Roman"/>
+          <w:color w:val="FFA777"/>
+          <w:kern w:val="0"/>
+          <w:sz w:val="30"/>
+          <w:szCs w:val="30"/>
+          <w14:ligatures w14:val="none"/>
+        </w:rPr>
+        <w:t>out</w:t>
+      </w:r>
+      <w:r>
+        <w:rPr>
+          <w:rFonts w:ascii="Consolas" w:eastAsia="Times New Roman" w:hAnsi="Consolas" w:cs="Times New Roman"/>
+          <w:color w:val="CEB5B0"/>
+          <w:kern w:val="0"/>
+          <w:sz w:val="30"/>
+          <w:szCs w:val="30"/>
+          <w14:ligatures w14:val="none"/>
+        </w:rPr>
+        <w:t>.</w:t>
+      </w:r>
+      <w:r>
+        <w:rPr>
+          <w:rFonts w:ascii="Consolas" w:eastAsia="Times New Roman" w:hAnsi="Consolas" w:cs="Times New Roman"/>
+          <w:color w:val="6EDDD6"/>
+          <w:kern w:val="0"/>
+          <w:sz w:val="30"/>
+          <w:szCs w:val="30"/>
+          <w14:ligatures w14:val="none"/>
+        </w:rPr>
+        <w:t>println</w:t>
+      </w:r>
+      <w:r>
+        <w:rPr>
+          <w:rFonts w:ascii="Consolas" w:eastAsia="Times New Roman" w:hAnsi="Consolas" w:cs="Times New Roman"/>
+          <w:color w:val="CEB5B0"/>
+          <w:kern w:val="0"/>
+          <w:sz w:val="30"/>
+          <w:szCs w:val="30"/>
+          <w14:ligatures w14:val="none"/>
+        </w:rPr>
+        <w:t>(</w:t>
+      </w:r>
+      <w:r>
+        <w:rPr>
+          <w:rFonts w:ascii="Consolas" w:eastAsia="Times New Roman" w:hAnsi="Consolas" w:cs="Times New Roman"/>
+          <w:color w:val="9DCC57"/>
+          <w:kern w:val="0"/>
+          <w:sz w:val="30"/>
+          <w:szCs w:val="30"/>
+          <w14:ligatures w14:val="none"/>
+        </w:rPr>
+        <w:t>"Student are= "</w:t>
+      </w:r>
+      <w:r>
+        <w:rPr>
+          <w:rFonts w:ascii="Consolas" w:eastAsia="Times New Roman" w:hAnsi="Consolas" w:cs="Times New Roman"/>
+          <w:color w:val="F77A6A"/>
+          <w:kern w:val="0"/>
+          <w:sz w:val="30"/>
+          <w:szCs w:val="30"/>
+          <w14:ligatures w14:val="none"/>
+        </w:rPr>
+        <w:t xml:space="preserve"> </w:t>
+      </w:r>
+      <w:r>
+        <w:rPr>
+          <w:rFonts w:ascii="Consolas" w:eastAsia="Times New Roman" w:hAnsi="Consolas" w:cs="Times New Roman"/>
+          <w:color w:val="F7D979"/>
+          <w:kern w:val="0"/>
+          <w:sz w:val="30"/>
+          <w:szCs w:val="30"/>
+          <w14:ligatures w14:val="none"/>
+        </w:rPr>
+        <w:t>+</w:t>
+      </w:r>
+      <w:r>
+        <w:rPr>
+          <w:rFonts w:ascii="Consolas" w:eastAsia="Times New Roman" w:hAnsi="Consolas" w:cs="Times New Roman"/>
+          <w:color w:val="F77A6A"/>
+          <w:kern w:val="0"/>
+          <w:sz w:val="30"/>
+          <w:szCs w:val="30"/>
+          <w14:ligatures w14:val="none"/>
+        </w:rPr>
+        <w:t xml:space="preserve"> i </w:t>
+      </w:r>
+      <w:r>
+        <w:rPr>
+          <w:rFonts w:ascii="Consolas" w:eastAsia="Times New Roman" w:hAnsi="Consolas" w:cs="Times New Roman"/>
+          <w:color w:val="F7D979"/>
+          <w:kern w:val="0"/>
+          <w:sz w:val="30"/>
+          <w:szCs w:val="30"/>
+          <w14:ligatures w14:val="none"/>
+        </w:rPr>
+        <w:t>+</w:t>
+      </w:r>
+      <w:r>
+        <w:rPr>
+          <w:rFonts w:ascii="Consolas" w:eastAsia="Times New Roman" w:hAnsi="Consolas" w:cs="Times New Roman"/>
+          <w:color w:val="F77A6A"/>
+          <w:kern w:val="0"/>
+          <w:sz w:val="30"/>
+          <w:szCs w:val="30"/>
+          <w14:ligatures w14:val="none"/>
+        </w:rPr>
+        <w:t xml:space="preserve"> </w:t>
+      </w:r>
+      <w:r>
+        <w:rPr>
+          <w:rFonts w:ascii="Consolas" w:eastAsia="Times New Roman" w:hAnsi="Consolas" w:cs="Times New Roman"/>
+          <w:color w:val="9DCC57"/>
+          <w:kern w:val="0"/>
+          <w:sz w:val="30"/>
+          <w:szCs w:val="30"/>
+          <w14:ligatures w14:val="none"/>
+        </w:rPr>
+        <w:t>"FAILED AWAY!"</w:t>
+      </w:r>
+      <w:r>
+        <w:rPr>
+          <w:rFonts w:ascii="Consolas" w:eastAsia="Times New Roman" w:hAnsi="Consolas" w:cs="Times New Roman"/>
+          <w:color w:val="CEB5B0"/>
+          <w:kern w:val="0"/>
+          <w:sz w:val="30"/>
+          <w:szCs w:val="30"/>
+          <w14:ligatures w14:val="none"/>
+        </w:rPr>
+        <w:t>);</w:t>
+      </w:r>
+    </w:p>
+    <w:p>
+      <w:pPr>
+        <w:shd w:val="clear" w:color="auto" w:fill="292423"/>
+        <w:spacing w:after="0" w:line="405" w:lineRule="atLeast"/>
+        <w:ind w:left="0" w:firstLine="0"/>
+        <w:jc w:val="left"/>
+        <w:rPr>
+          <w:rFonts w:ascii="Consolas" w:eastAsia="Times New Roman" w:hAnsi="Consolas" w:cs="Times New Roman"/>
+          <w:color w:val="CEB5B0"/>
+          <w:kern w:val="0"/>
+          <w:sz w:val="30"/>
+          <w:szCs w:val="30"/>
+          <w14:ligatures w14:val="none"/>
+        </w:rPr>
+      </w:pPr>
+      <w:r>
+        <w:rPr>
+          <w:rFonts w:ascii="Consolas" w:eastAsia="Times New Roman" w:hAnsi="Consolas" w:cs="Times New Roman"/>
+          <w:color w:val="F77A6A"/>
+          <w:kern w:val="0"/>
+          <w:sz w:val="30"/>
+          <w:szCs w:val="30"/>
+          <w14:ligatures w14:val="none"/>
+        </w:rPr>
+        <w:t xml:space="preserve">                    </w:t>
+      </w:r>
+      <w:r>
+        <w:rPr>
+          <w:rFonts w:ascii="Consolas" w:eastAsia="Times New Roman" w:hAnsi="Consolas" w:cs="Times New Roman"/>
+          <w:color w:val="CEB5B0"/>
+          <w:kern w:val="0"/>
+          <w:sz w:val="30"/>
+          <w:szCs w:val="30"/>
+          <w14:ligatures w14:val="none"/>
+        </w:rPr>
+        <w:t>}</w:t>
+      </w:r>
+    </w:p>
+    <w:p>
+      <w:pPr>
+        <w:shd w:val="clear" w:color="auto" w:fill="292423"/>
+        <w:spacing w:after="0" w:line="405" w:lineRule="atLeast"/>
+        <w:ind w:left="0" w:firstLine="0"/>
+        <w:jc w:val="left"/>
+        <w:rPr>
+          <w:rFonts w:ascii="Consolas" w:eastAsia="Times New Roman" w:hAnsi="Consolas" w:cs="Times New Roman"/>
+          <w:color w:val="CEB5B0"/>
+          <w:kern w:val="0"/>
+          <w:sz w:val="30"/>
+          <w:szCs w:val="30"/>
+          <w14:ligatures w14:val="none"/>
+        </w:rPr>
+      </w:pPr>
+      <w:r>
+        <w:rPr>
+          <w:rFonts w:ascii="Consolas" w:eastAsia="Times New Roman" w:hAnsi="Consolas" w:cs="Times New Roman"/>
+          <w:color w:val="F77A6A"/>
+          <w:kern w:val="0"/>
+          <w:sz w:val="30"/>
+          <w:szCs w:val="30"/>
+          <w14:ligatures w14:val="none"/>
+        </w:rPr>
+        <w:t xml:space="preserve">                </w:t>
+      </w:r>
+    </w:p>
+    <w:p>
+      <w:pPr>
+        <w:shd w:val="clear" w:color="auto" w:fill="292423"/>
+        <w:spacing w:after="0" w:line="405" w:lineRule="atLeast"/>
+        <w:ind w:left="0" w:firstLine="0"/>
+        <w:jc w:val="left"/>
+        <w:rPr>
+          <w:rFonts w:ascii="Consolas" w:eastAsia="Times New Roman" w:hAnsi="Consolas" w:cs="Times New Roman"/>
+          <w:color w:val="CEB5B0"/>
+          <w:kern w:val="0"/>
+          <w:sz w:val="30"/>
+          <w:szCs w:val="30"/>
+          <w14:ligatures w14:val="none"/>
+        </w:rPr>
+      </w:pPr>
+      <w:r>
+        <w:rPr>
+          <w:rFonts w:ascii="Consolas" w:eastAsia="Times New Roman" w:hAnsi="Consolas" w:cs="Times New Roman"/>
+          <w:color w:val="F77A6A"/>
+          <w:kern w:val="0"/>
+          <w:sz w:val="30"/>
+          <w:szCs w:val="30"/>
+          <w14:ligatures w14:val="none"/>
+        </w:rPr>
+        <w:t xml:space="preserve">        </w:t>
+      </w:r>
+      <w:r>
+        <w:rPr>
+          <w:rFonts w:ascii="Consolas" w:eastAsia="Times New Roman" w:hAnsi="Consolas" w:cs="Times New Roman"/>
+          <w:color w:val="CEB5B0"/>
+          <w:kern w:val="0"/>
+          <w:sz w:val="30"/>
+          <w:szCs w:val="30"/>
+          <w14:ligatures w14:val="none"/>
+        </w:rPr>
+        <w:t>}</w:t>
+      </w:r>
+    </w:p>
+    <w:p>
+      <w:pPr>
+        <w:spacing w:after="200" w:line="259" w:lineRule="auto"/>
+        <w:ind w:left="720" w:firstLine="0"/>
+        <w:jc w:val="left"/>
+      </w:pPr>
+      <w:r>
+        <w:br/>
+      </w:r>
+      <w:r>
+        <w:drawing>
+          <wp:inline distT="0" distB="0" distL="0" distR="0" wp14:anchorId="547BCFDA" wp14:editId="123685E5">
+            <wp:extent cx="3863675" cy="3368332"/>
+            <wp:effectExtent l="0" t="0" r="3810" b="3810"/>
+            <wp:docPr id="1632747940" name="Picture 1"/>
+            <wp:cNvGraphicFramePr>
+              <a:graphicFrameLocks xmlns:a="http://schemas.openxmlformats.org/drawingml/2006/main" noChangeAspect="1"/>
+            </wp:cNvGraphicFramePr>
+            <a:graphic xmlns:a="http://schemas.openxmlformats.org/drawingml/2006/main">
+              <a:graphicData uri="http://schemas.openxmlformats.org/drawingml/2006/picture">
+                <pic:pic xmlns:pic="http://schemas.openxmlformats.org/drawingml/2006/picture">
+                  <pic:nvPicPr>
+                    <pic:cNvPr id="1632747940" name=""/>
+                    <pic:cNvPicPr/>
+                  </pic:nvPicPr>
+                  <pic:blipFill>
+                    <a:blip r:embed="rId29"/>
+                    <a:stretch>
+                      <a:fillRect/>
+                    </a:stretch>
+                  </pic:blipFill>
+                  <pic:spPr>
+                    <a:xfrm>
+                      <a:off x="0" y="0"/>
+                      <a:ext cx="3863675" cy="3368332"/>
+                    </a:xfrm>
+                    <a:prstGeom prst="rect">
+                      <a:avLst/>
+                    </a:prstGeom>
+                  </pic:spPr>
+                </pic:pic>
+              </a:graphicData>
+            </a:graphic>
+          </wp:inline>
+        </w:drawing>
+      </w:r>
+    </w:p>
+    <w:p>
+      <w:pPr>
         <w:numPr>
           <w:ilvl w:val="0"/>
           <w:numId w:val="5"/>
@@ -6205,7 +7562,6 @@
       <w:r>
         <w:t xml:space="preserve">Open a text editor, create a Java file then save it with the name </w:t>
       </w:r>
-      <w:proofErr w:type="spellStart"/>
       <w:r>
         <w:rPr>
           <w:b/>
@@ -6219,7 +7575,6 @@
         </w:rPr>
         <w:t>XX</w:t>
       </w:r>
-      <w:proofErr w:type="spellEnd"/>
       <w:r>
         <w:t>.</w:t>
       </w:r>
@@ -6242,21 +7597,14 @@
         <w:ind w:hanging="360"/>
       </w:pPr>
       <w:r>
+        <w:lastRenderedPageBreak/>
         <w:t xml:space="preserve">Write the basic structure of the Java programming language which contains the </w:t>
       </w:r>
-      <w:proofErr w:type="gramStart"/>
       <w:r>
         <w:rPr>
           <w:b/>
         </w:rPr>
-        <w:t>main(</w:t>
-      </w:r>
-      <w:proofErr w:type="gramEnd"/>
-      <w:r>
-        <w:rPr>
-          <w:b/>
-        </w:rPr>
-        <w:t xml:space="preserve">) </w:t>
+        <w:t xml:space="preserve">main() </w:t>
       </w:r>
       <w:r>
         <w:t>function</w:t>
@@ -6330,7 +7678,7 @@
                     <pic:cNvPicPr/>
                   </pic:nvPicPr>
                   <pic:blipFill>
-                    <a:blip r:embed="rId26"/>
+                    <a:blip r:embed="rId30"/>
                     <a:stretch>
                       <a:fillRect/>
                     </a:stretch>
@@ -6382,7 +7730,6 @@
         <w:rPr>
           <w:noProof/>
         </w:rPr>
-        <w:lastRenderedPageBreak/>
         <w:drawing>
           <wp:inline distT="0" distB="0" distL="0" distR="0">
             <wp:extent cx="5414952" cy="823226"/>
@@ -6397,7 +7744,7 @@
                     <pic:cNvPicPr/>
                   </pic:nvPicPr>
                   <pic:blipFill>
-                    <a:blip r:embed="rId27"/>
+                    <a:blip r:embed="rId31"/>
                     <a:stretch>
                       <a:fillRect/>
                     </a:stretch>
@@ -6454,7 +7801,7 @@
                     <pic:cNvPicPr/>
                   </pic:nvPicPr>
                   <pic:blipFill>
-                    <a:blip r:embed="rId28"/>
+                    <a:blip r:embed="rId32"/>
                     <a:stretch>
                       <a:fillRect/>
                     </a:stretch>
@@ -6526,7 +7873,7 @@
                     <pic:cNvPicPr/>
                   </pic:nvPicPr>
                   <pic:blipFill>
-                    <a:blip r:embed="rId29"/>
+                    <a:blip r:embed="rId33"/>
                     <a:stretch>
                       <a:fillRect/>
                     </a:stretch>
@@ -6584,7 +7931,7 @@
                     <pic:cNvPicPr/>
                   </pic:nvPicPr>
                   <pic:blipFill>
-                    <a:blip r:embed="rId30"/>
+                    <a:blip r:embed="rId34"/>
                     <a:stretch>
                       <a:fillRect/>
                     </a:stretch>
@@ -6628,6 +7975,7 @@
           <w:b/>
           <w:sz w:val="28"/>
         </w:rPr>
+        <w:lastRenderedPageBreak/>
         <w:t>Questions!</w:t>
       </w:r>
     </w:p>
@@ -6667,7 +8015,6 @@
         <w:rPr>
           <w:noProof/>
         </w:rPr>
-        <w:lastRenderedPageBreak/>
         <w:drawing>
           <wp:inline distT="0" distB="0" distL="0" distR="0">
             <wp:extent cx="5372266" cy="1561080"/>
@@ -6682,7 +8029,7 @@
                     <pic:cNvPicPr/>
                   </pic:nvPicPr>
                   <pic:blipFill>
-                    <a:blip r:embed="rId31"/>
+                    <a:blip r:embed="rId35"/>
                     <a:stretch>
                       <a:fillRect/>
                     </a:stretch>
@@ -6770,7 +8117,6 @@
       <w:r>
         <w:t xml:space="preserve">Open a text editor, create a Java file then save it with the name </w:t>
       </w:r>
-      <w:proofErr w:type="spellStart"/>
       <w:r>
         <w:rPr>
           <w:b/>
@@ -6784,7 +8130,6 @@
         </w:rPr>
         <w:t>XX</w:t>
       </w:r>
-      <w:proofErr w:type="spellEnd"/>
       <w:r>
         <w:t>. (XX=student ID number)</w:t>
       </w:r>
@@ -6825,7 +8170,7 @@
                     <pic:cNvPicPr/>
                   </pic:nvPicPr>
                   <pic:blipFill>
-                    <a:blip r:embed="rId32"/>
+                    <a:blip r:embed="rId36"/>
                     <a:stretch>
                       <a:fillRect/>
                     </a:stretch>
@@ -6883,7 +8228,7 @@
                     <pic:cNvPicPr/>
                   </pic:nvPicPr>
                   <pic:blipFill>
-                    <a:blip r:embed="rId33"/>
+                    <a:blip r:embed="rId37"/>
                     <a:stretch>
                       <a:fillRect/>
                     </a:stretch>
@@ -6927,6 +8272,7 @@
         <w:rPr>
           <w:rFonts w:ascii="Arial" w:eastAsia="Arial" w:hAnsi="Arial" w:cs="Arial"/>
         </w:rPr>
+        <w:lastRenderedPageBreak/>
         <w:t xml:space="preserve"> </w:t>
       </w:r>
     </w:p>
@@ -6989,7 +8335,6 @@
         <w:ind w:hanging="360"/>
       </w:pPr>
       <w:r>
-        <w:lastRenderedPageBreak/>
         <w:t>Modify the program code in experiment 4 so that the program can receive input in the form of the number of array elements, the contents of the array, and the key you want to search for. Then, print to the screen the index of the element positions of the searched key. Example of program results:</w:t>
       </w:r>
     </w:p>
@@ -7017,7 +8362,7 @@
                     <pic:cNvPicPr/>
                   </pic:nvPicPr>
                   <pic:blipFill>
-                    <a:blip r:embed="rId34"/>
+                    <a:blip r:embed="rId38"/>
                     <a:stretch>
                       <a:fillRect/>
                     </a:stretch>
@@ -7075,7 +8420,7 @@
                     <pic:cNvPicPr/>
                   </pic:nvPicPr>
                   <pic:blipFill>
-                    <a:blip r:embed="rId35"/>
+                    <a:blip r:embed="rId39"/>
                     <a:stretch>
                       <a:fillRect/>
                     </a:stretch>
@@ -7137,6 +8482,7 @@
         <w:ind w:hanging="361"/>
       </w:pPr>
       <w:r>
+        <w:lastRenderedPageBreak/>
         <w:t>Input: Number of elements, value of each element</w:t>
       </w:r>
     </w:p>
@@ -7172,7 +8518,6 @@
         <w:jc w:val="right"/>
       </w:pPr>
       <w:r>
-        <w:lastRenderedPageBreak/>
         <w:t>Commit and push the results of your program code to your project's GitHub repository.</w:t>
       </w:r>
     </w:p>
@@ -7185,12 +8530,12 @@
       </w:r>
     </w:p>
     <w:sectPr>
-      <w:headerReference w:type="even" r:id="rId36"/>
-      <w:headerReference w:type="default" r:id="rId37"/>
-      <w:footerReference w:type="even" r:id="rId38"/>
-      <w:footerReference w:type="default" r:id="rId39"/>
-      <w:headerReference w:type="first" r:id="rId40"/>
-      <w:footerReference w:type="first" r:id="rId41"/>
+      <w:headerReference w:type="even" r:id="rId40"/>
+      <w:headerReference w:type="default" r:id="rId41"/>
+      <w:footerReference w:type="even" r:id="rId42"/>
+      <w:footerReference w:type="default" r:id="rId43"/>
+      <w:headerReference w:type="first" r:id="rId44"/>
+      <w:footerReference w:type="first" r:id="rId45"/>
       <w:pgSz w:w="11920" w:h="16840"/>
       <w:pgMar w:top="1441" w:right="1393" w:bottom="1631" w:left="1441" w:header="126" w:footer="818" w:gutter="0"/>
       <w:cols w:space="720"/>

</xml_diff>